<commit_message>
Updated the User Manual with the new UI
Title
</commit_message>
<xml_diff>
--- a/Documents/UCSC Meal Builder App User Manual.docx
+++ b/Documents/UCSC Meal Builder App User Manual.docx
@@ -276,7 +276,23 @@
           <w:sz w:val="24"/>
           <w:szCs w:val="24"/>
         </w:rPr>
-        <w:t>Choosing this will take you to the Favorites activity where you can see your previous saved meals.</w:t>
+        <w:t xml:space="preserve">Choosing this will take you to the Favorites </w:t>
+      </w:r>
+      <w:r>
+        <w:rPr>
+          <w:rFonts w:ascii="Times New Roman" w:hAnsi="Times New Roman" w:cs="Times New Roman"/>
+          <w:sz w:val="24"/>
+          <w:szCs w:val="24"/>
+        </w:rPr>
+        <w:t>screen</w:t>
+      </w:r>
+      <w:r>
+        <w:rPr>
+          <w:rFonts w:ascii="Times New Roman" w:hAnsi="Times New Roman" w:cs="Times New Roman"/>
+          <w:sz w:val="24"/>
+          <w:szCs w:val="24"/>
+        </w:rPr>
+        <w:t xml:space="preserve"> where you can see your previous saved meals.</w:t>
       </w:r>
     </w:p>
     <w:p>
@@ -447,8 +463,6 @@
           <w:szCs w:val="24"/>
         </w:rPr>
       </w:pPr>
-      <w:bookmarkStart w:id="0" w:name="_GoBack"/>
-      <w:bookmarkEnd w:id="0"/>
     </w:p>
     <w:p>
       <w:pPr>
@@ -557,24 +571,50 @@
           <w:szCs w:val="24"/>
           <w:u w:val="single"/>
         </w:rPr>
-        <w:t>Balance Activity</w:t>
-      </w:r>
-    </w:p>
-    <w:p>
-      <w:pPr>
-        <w:rPr>
-          <w:rFonts w:ascii="Times New Roman" w:hAnsi="Times New Roman" w:cs="Times New Roman"/>
-          <w:sz w:val="24"/>
-          <w:szCs w:val="24"/>
-        </w:rPr>
-      </w:pPr>
-      <w:r>
-        <w:rPr>
-          <w:rFonts w:ascii="Times New Roman" w:hAnsi="Times New Roman" w:cs="Times New Roman"/>
-          <w:sz w:val="24"/>
-          <w:szCs w:val="24"/>
-        </w:rPr>
-        <w:t xml:space="preserve">In this activity you can keep track of your meals and </w:t>
+        <w:t xml:space="preserve">Balance </w:t>
+      </w:r>
+      <w:r>
+        <w:rPr>
+          <w:rFonts w:ascii="Times New Roman" w:hAnsi="Times New Roman" w:cs="Times New Roman"/>
+          <w:b/>
+          <w:sz w:val="24"/>
+          <w:szCs w:val="24"/>
+          <w:u w:val="single"/>
+        </w:rPr>
+        <w:t>Screen</w:t>
+      </w:r>
+    </w:p>
+    <w:p>
+      <w:pPr>
+        <w:rPr>
+          <w:rFonts w:ascii="Times New Roman" w:hAnsi="Times New Roman" w:cs="Times New Roman"/>
+          <w:sz w:val="24"/>
+          <w:szCs w:val="24"/>
+        </w:rPr>
+      </w:pPr>
+      <w:r>
+        <w:rPr>
+          <w:rFonts w:ascii="Times New Roman" w:hAnsi="Times New Roman" w:cs="Times New Roman"/>
+          <w:sz w:val="24"/>
+          <w:szCs w:val="24"/>
+        </w:rPr>
+        <w:t xml:space="preserve">In this </w:t>
+      </w:r>
+      <w:r>
+        <w:rPr>
+          <w:rFonts w:ascii="Times New Roman" w:hAnsi="Times New Roman" w:cs="Times New Roman"/>
+          <w:sz w:val="24"/>
+          <w:szCs w:val="24"/>
+        </w:rPr>
+        <w:t>screen</w:t>
+      </w:r>
+      <w:r>
+        <w:rPr>
+          <w:rFonts w:ascii="Times New Roman" w:hAnsi="Times New Roman" w:cs="Times New Roman"/>
+          <w:sz w:val="24"/>
+          <w:szCs w:val="24"/>
+        </w:rPr>
+        <w:t xml:space="preserve"> you can keep track of your meals and </w:t>
       </w:r>
       <w:proofErr w:type="spellStart"/>
       <w:r>
@@ -722,7 +762,27 @@
           <w:szCs w:val="24"/>
           <w:u w:val="single"/>
         </w:rPr>
-        <w:t xml:space="preserve">Restaurant Activity </w:t>
+        <w:t xml:space="preserve">Restaurant </w:t>
+      </w:r>
+      <w:r>
+        <w:rPr>
+          <w:rFonts w:ascii="Times New Roman" w:hAnsi="Times New Roman" w:cs="Times New Roman"/>
+          <w:b/>
+          <w:sz w:val="24"/>
+          <w:szCs w:val="24"/>
+          <w:u w:val="single"/>
+        </w:rPr>
+        <w:t>Screen</w:t>
+      </w:r>
+      <w:r>
+        <w:rPr>
+          <w:rFonts w:ascii="Times New Roman" w:hAnsi="Times New Roman" w:cs="Times New Roman"/>
+          <w:b/>
+          <w:sz w:val="24"/>
+          <w:szCs w:val="24"/>
+          <w:u w:val="single"/>
+        </w:rPr>
+        <w:t xml:space="preserve"> </w:t>
       </w:r>
     </w:p>
     <w:p>
@@ -768,16 +828,7 @@
           <w:sz w:val="24"/>
           <w:szCs w:val="24"/>
         </w:rPr>
-        <w:t xml:space="preserve"> Meal</w:t>
-      </w:r>
-      <w:r>
-        <w:rPr>
-          <w:rFonts w:ascii="Times New Roman" w:hAnsi="Times New Roman" w:cs="Times New Roman"/>
-          <w:b/>
-          <w:sz w:val="24"/>
-          <w:szCs w:val="24"/>
-        </w:rPr>
-        <w:t xml:space="preserve"> </w:t>
+        <w:t xml:space="preserve"> Meal </w:t>
       </w:r>
       <w:r>
         <w:rPr>
@@ -794,7 +845,16 @@
           <w:sz w:val="24"/>
           <w:szCs w:val="24"/>
         </w:rPr>
-        <w:t>Restaurant Activity</w:t>
+        <w:t xml:space="preserve">Restaurant </w:t>
+      </w:r>
+      <w:r>
+        <w:rPr>
+          <w:rFonts w:ascii="Times New Roman" w:hAnsi="Times New Roman" w:cs="Times New Roman"/>
+          <w:b/>
+          <w:sz w:val="24"/>
+          <w:szCs w:val="24"/>
+        </w:rPr>
+        <w:t>Screen</w:t>
       </w:r>
       <w:r>
         <w:rPr>
@@ -1182,58 +1242,52 @@
           <w:szCs w:val="24"/>
           <w:u w:val="single"/>
         </w:rPr>
-        <w:t>Budget Activity</w:t>
-      </w:r>
-    </w:p>
-    <w:p>
-      <w:pPr>
-        <w:rPr>
-          <w:rFonts w:ascii="Times New Roman" w:hAnsi="Times New Roman" w:cs="Times New Roman"/>
-          <w:sz w:val="24"/>
-          <w:szCs w:val="24"/>
-        </w:rPr>
-      </w:pPr>
-      <w:r>
-        <w:rPr>
-          <w:rFonts w:ascii="Times New Roman" w:hAnsi="Times New Roman" w:cs="Times New Roman"/>
-          <w:sz w:val="24"/>
-          <w:szCs w:val="24"/>
-        </w:rPr>
-        <w:t xml:space="preserve">After selecting which restaurant you would like to dine at, </w:t>
-      </w:r>
-      <w:r>
-        <w:rPr>
-          <w:rFonts w:ascii="Times New Roman" w:hAnsi="Times New Roman" w:cs="Times New Roman"/>
-          <w:sz w:val="24"/>
-          <w:szCs w:val="24"/>
-        </w:rPr>
-        <w:t>depending on which restaurant you have picked</w:t>
-      </w:r>
-      <w:r>
-        <w:rPr>
-          <w:rFonts w:ascii="Times New Roman" w:hAnsi="Times New Roman" w:cs="Times New Roman"/>
-          <w:sz w:val="24"/>
-          <w:szCs w:val="24"/>
-        </w:rPr>
-        <w:t xml:space="preserve"> one of two </w:t>
-      </w:r>
-      <w:r>
-        <w:rPr>
-          <w:rFonts w:ascii="Times New Roman" w:hAnsi="Times New Roman" w:cs="Times New Roman"/>
-          <w:b/>
-          <w:sz w:val="24"/>
-          <w:szCs w:val="24"/>
-        </w:rPr>
-        <w:t>Budget A</w:t>
-      </w:r>
-      <w:r>
-        <w:rPr>
-          <w:rFonts w:ascii="Times New Roman" w:hAnsi="Times New Roman" w:cs="Times New Roman"/>
-          <w:b/>
-          <w:sz w:val="24"/>
-          <w:szCs w:val="24"/>
-        </w:rPr>
-        <w:t>ctivity</w:t>
+        <w:t xml:space="preserve">Budget </w:t>
+      </w:r>
+      <w:r>
+        <w:rPr>
+          <w:rFonts w:ascii="Times New Roman" w:hAnsi="Times New Roman" w:cs="Times New Roman"/>
+          <w:b/>
+          <w:sz w:val="24"/>
+          <w:szCs w:val="24"/>
+          <w:u w:val="single"/>
+        </w:rPr>
+        <w:t>Screen</w:t>
+      </w:r>
+    </w:p>
+    <w:p>
+      <w:pPr>
+        <w:rPr>
+          <w:rFonts w:ascii="Times New Roman" w:hAnsi="Times New Roman" w:cs="Times New Roman"/>
+          <w:sz w:val="24"/>
+          <w:szCs w:val="24"/>
+        </w:rPr>
+      </w:pPr>
+      <w:r>
+        <w:rPr>
+          <w:rFonts w:ascii="Times New Roman" w:hAnsi="Times New Roman" w:cs="Times New Roman"/>
+          <w:sz w:val="24"/>
+          <w:szCs w:val="24"/>
+        </w:rPr>
+        <w:t xml:space="preserve">After selecting which restaurant you would like to dine at, depending on which restaurant you have picked one of two </w:t>
+      </w:r>
+      <w:r>
+        <w:rPr>
+          <w:rFonts w:ascii="Times New Roman" w:hAnsi="Times New Roman" w:cs="Times New Roman"/>
+          <w:b/>
+          <w:sz w:val="24"/>
+          <w:szCs w:val="24"/>
+        </w:rPr>
+        <w:t xml:space="preserve">Budget </w:t>
+      </w:r>
+      <w:r>
+        <w:rPr>
+          <w:rFonts w:ascii="Times New Roman" w:hAnsi="Times New Roman" w:cs="Times New Roman"/>
+          <w:b/>
+          <w:sz w:val="24"/>
+          <w:szCs w:val="24"/>
+        </w:rPr>
+        <w:t>Screen</w:t>
       </w:r>
       <w:r>
         <w:rPr>
@@ -1332,23 +1386,7 @@
           <w:sz w:val="24"/>
           <w:szCs w:val="24"/>
         </w:rPr>
-        <w:t xml:space="preserve">You can enter the amount of </w:t>
-      </w:r>
-      <w:r>
-        <w:rPr>
-          <w:rFonts w:ascii="Times New Roman" w:hAnsi="Times New Roman" w:cs="Times New Roman"/>
-          <w:sz w:val="24"/>
-          <w:szCs w:val="24"/>
-        </w:rPr>
-        <w:t>flexi-dollars</w:t>
-      </w:r>
-      <w:r>
-        <w:rPr>
-          <w:rFonts w:ascii="Times New Roman" w:hAnsi="Times New Roman" w:cs="Times New Roman"/>
-          <w:sz w:val="24"/>
-          <w:szCs w:val="24"/>
-        </w:rPr>
-        <w:t xml:space="preserve"> you would like to use at this eatery.</w:t>
+        <w:t>You can enter the amount of flexi-dollars you would like to use at this eatery.</w:t>
       </w:r>
     </w:p>
     <w:p>
@@ -1383,23 +1421,7 @@
           <w:sz w:val="24"/>
           <w:szCs w:val="24"/>
         </w:rPr>
-        <w:t xml:space="preserve">You can enter the amount of </w:t>
-      </w:r>
-      <w:r>
-        <w:rPr>
-          <w:rFonts w:ascii="Times New Roman" w:hAnsi="Times New Roman" w:cs="Times New Roman"/>
-          <w:sz w:val="24"/>
-          <w:szCs w:val="24"/>
-        </w:rPr>
-        <w:t>cash</w:t>
-      </w:r>
-      <w:r>
-        <w:rPr>
-          <w:rFonts w:ascii="Times New Roman" w:hAnsi="Times New Roman" w:cs="Times New Roman"/>
-          <w:sz w:val="24"/>
-          <w:szCs w:val="24"/>
-        </w:rPr>
-        <w:t xml:space="preserve"> you would like to use at this eatery.</w:t>
+        <w:t>You can enter the amount of cash you would like to use at this eatery.</w:t>
       </w:r>
     </w:p>
     <w:p>
@@ -1670,41 +1692,49 @@
           <w:u w:val="single"/>
         </w:rPr>
         <w:lastRenderedPageBreak/>
-        <w:t>Menu Activity</w:t>
-      </w:r>
-    </w:p>
-    <w:p>
-      <w:pPr>
-        <w:rPr>
-          <w:rFonts w:ascii="Times New Roman" w:hAnsi="Times New Roman" w:cs="Times New Roman"/>
-          <w:sz w:val="24"/>
-          <w:szCs w:val="24"/>
-        </w:rPr>
-      </w:pPr>
-      <w:r>
-        <w:rPr>
-          <w:rFonts w:ascii="Times New Roman" w:hAnsi="Times New Roman" w:cs="Times New Roman"/>
-          <w:b/>
+        <w:t xml:space="preserve">Menu </w:t>
+      </w:r>
+      <w:r>
+        <w:rPr>
+          <w:rFonts w:ascii="Times New Roman" w:hAnsi="Times New Roman" w:cs="Times New Roman"/>
+          <w:b/>
+          <w:sz w:val="24"/>
+          <w:szCs w:val="24"/>
+          <w:u w:val="single"/>
+        </w:rPr>
+        <w:t>Screen</w:t>
+      </w:r>
+    </w:p>
+    <w:p>
+      <w:pPr>
+        <w:rPr>
+          <w:rFonts w:ascii="Times New Roman" w:hAnsi="Times New Roman" w:cs="Times New Roman"/>
+          <w:sz w:val="24"/>
+          <w:szCs w:val="24"/>
+        </w:rPr>
+      </w:pPr>
+      <w:r>
+        <w:rPr>
+          <w:rFonts w:ascii="Times New Roman" w:hAnsi="Times New Roman" w:cs="Times New Roman"/>
           <w:noProof/>
           <w:sz w:val="24"/>
           <w:szCs w:val="24"/>
-          <w:u w:val="single"/>
         </w:rPr>
         <mc:AlternateContent>
           <mc:Choice Requires="wps">
             <w:drawing>
-              <wp:anchor distT="0" distB="0" distL="114300" distR="114300" simplePos="0" relativeHeight="251669504" behindDoc="0" locked="0" layoutInCell="1" allowOverlap="1">
+              <wp:anchor distT="0" distB="0" distL="114300" distR="114300" simplePos="0" relativeHeight="251682816" behindDoc="0" locked="0" layoutInCell="1" allowOverlap="1" wp14:anchorId="75054E8C" wp14:editId="67A350FD">
                 <wp:simplePos x="0" y="0"/>
                 <wp:positionH relativeFrom="column">
-                  <wp:posOffset>3604260</wp:posOffset>
+                  <wp:posOffset>4175760</wp:posOffset>
                 </wp:positionH>
                 <wp:positionV relativeFrom="paragraph">
-                  <wp:posOffset>471170</wp:posOffset>
+                  <wp:posOffset>440690</wp:posOffset>
                 </wp:positionV>
-                <wp:extent cx="2362200" cy="3337560"/>
-                <wp:effectExtent l="0" t="0" r="19050" b="34290"/>
+                <wp:extent cx="1744980" cy="1691640"/>
+                <wp:effectExtent l="0" t="0" r="26670" b="22860"/>
                 <wp:wrapNone/>
-                <wp:docPr id="24" name="Straight Connector 24"/>
+                <wp:docPr id="7" name="Straight Connector 7"/>
                 <wp:cNvGraphicFramePr/>
                 <a:graphic xmlns:a="http://schemas.openxmlformats.org/drawingml/2006/main">
                   <a:graphicData uri="http://schemas.microsoft.com/office/word/2010/wordprocessingShape">
@@ -1713,7 +1743,7 @@
                       <wps:spPr>
                         <a:xfrm flipH="1">
                           <a:off x="0" y="0"/>
-                          <a:ext cx="2362200" cy="3337560"/>
+                          <a:ext cx="1744980" cy="1691640"/>
                         </a:xfrm>
                         <a:prstGeom prst="line">
                           <a:avLst/>
@@ -1737,12 +1767,18 @@
                     </wps:wsp>
                   </a:graphicData>
                 </a:graphic>
+                <wp14:sizeRelH relativeFrom="margin">
+                  <wp14:pctWidth>0</wp14:pctWidth>
+                </wp14:sizeRelH>
+                <wp14:sizeRelV relativeFrom="margin">
+                  <wp14:pctHeight>0</wp14:pctHeight>
+                </wp14:sizeRelV>
               </wp:anchor>
             </w:drawing>
           </mc:Choice>
           <mc:Fallback>
             <w:pict>
-              <v:line w14:anchorId="5B798F57" id="Straight Connector 24" o:spid="_x0000_s1026" style="position:absolute;flip:x;z-index:251669504;visibility:visible;mso-wrap-style:square;mso-wrap-distance-left:9pt;mso-wrap-distance-top:0;mso-wrap-distance-right:9pt;mso-wrap-distance-bottom:0;mso-position-horizontal:absolute;mso-position-horizontal-relative:text;mso-position-vertical:absolute;mso-position-vertical-relative:text" from="283.8pt,37.1pt" to="469.8pt,299.9pt" o:gfxdata="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" strokecolor="#5b9bd5 [3204]" strokeweight=".5pt">
+              <v:line w14:anchorId="0B5379AE" id="Straight Connector 7" o:spid="_x0000_s1026" style="position:absolute;flip:x;z-index:251682816;visibility:visible;mso-wrap-style:square;mso-width-percent:0;mso-height-percent:0;mso-wrap-distance-left:9pt;mso-wrap-distance-top:0;mso-wrap-distance-right:9pt;mso-wrap-distance-bottom:0;mso-position-horizontal:absolute;mso-position-horizontal-relative:text;mso-position-vertical:absolute;mso-position-vertical-relative:text;mso-width-percent:0;mso-height-percent:0;mso-width-relative:margin;mso-height-relative:margin" from="328.8pt,34.7pt" to="466.2pt,167.9pt" o:gfxdata="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" strokecolor="#5b9bd5 [3204]" strokeweight=".5pt">
                 <v:stroke joinstyle="miter"/>
               </v:line>
             </w:pict>
@@ -1752,27 +1788,25 @@
       <w:r>
         <w:rPr>
           <w:rFonts w:ascii="Times New Roman" w:hAnsi="Times New Roman" w:cs="Times New Roman"/>
-          <w:b/>
           <w:noProof/>
           <w:sz w:val="24"/>
           <w:szCs w:val="24"/>
-          <w:u w:val="single"/>
         </w:rPr>
         <mc:AlternateContent>
           <mc:Choice Requires="wps">
             <w:drawing>
-              <wp:anchor distT="0" distB="0" distL="114300" distR="114300" simplePos="0" relativeHeight="251668480" behindDoc="0" locked="0" layoutInCell="1" allowOverlap="1">
+              <wp:anchor distT="0" distB="0" distL="114300" distR="114300" simplePos="0" relativeHeight="251681792" behindDoc="0" locked="0" layoutInCell="1" allowOverlap="1" wp14:anchorId="19D1B19F" wp14:editId="1C97D763">
                 <wp:simplePos x="0" y="0"/>
                 <wp:positionH relativeFrom="column">
-                  <wp:posOffset>5867400</wp:posOffset>
+                  <wp:posOffset>6347460</wp:posOffset>
                 </wp:positionH>
                 <wp:positionV relativeFrom="paragraph">
-                  <wp:posOffset>181610</wp:posOffset>
+                  <wp:posOffset>158750</wp:posOffset>
                 </wp:positionV>
-                <wp:extent cx="182880" cy="281940"/>
-                <wp:effectExtent l="0" t="0" r="26670" b="22860"/>
+                <wp:extent cx="182880" cy="289560"/>
+                <wp:effectExtent l="0" t="0" r="26670" b="15240"/>
                 <wp:wrapNone/>
-                <wp:docPr id="22" name="Frame 22"/>
+                <wp:docPr id="6" name="Frame 6"/>
                 <wp:cNvGraphicFramePr/>
                 <a:graphic xmlns:a="http://schemas.openxmlformats.org/drawingml/2006/main">
                   <a:graphicData uri="http://schemas.microsoft.com/office/word/2010/wordprocessingShape">
@@ -1781,151 +1815,7 @@
                       <wps:spPr>
                         <a:xfrm>
                           <a:off x="0" y="0"/>
-                          <a:ext cx="182880" cy="281940"/>
-                        </a:xfrm>
-                        <a:prstGeom prst="frame">
-                          <a:avLst/>
-                        </a:prstGeom>
-                      </wps:spPr>
-                      <wps:style>
-                        <a:lnRef idx="2">
-                          <a:schemeClr val="accent1">
-                            <a:shade val="50000"/>
-                          </a:schemeClr>
-                        </a:lnRef>
-                        <a:fillRef idx="1">
-                          <a:schemeClr val="accent1"/>
-                        </a:fillRef>
-                        <a:effectRef idx="0">
-                          <a:schemeClr val="accent1"/>
-                        </a:effectRef>
-                        <a:fontRef idx="minor">
-                          <a:schemeClr val="lt1"/>
-                        </a:fontRef>
-                      </wps:style>
-                      <wps:bodyPr rot="0" spcFirstLastPara="0" vertOverflow="overflow" horzOverflow="overflow" vert="horz" wrap="square" lIns="91440" tIns="45720" rIns="91440" bIns="45720" numCol="1" spcCol="0" rtlCol="0" fromWordArt="0" anchor="ctr" anchorCtr="0" forceAA="0" compatLnSpc="1">
-                        <a:prstTxWarp prst="textNoShape">
-                          <a:avLst/>
-                        </a:prstTxWarp>
-                        <a:noAutofit/>
-                      </wps:bodyPr>
-                    </wps:wsp>
-                  </a:graphicData>
-                </a:graphic>
-              </wp:anchor>
-            </w:drawing>
-          </mc:Choice>
-          <mc:Fallback>
-            <w:pict>
-              <v:shape w14:anchorId="2D1A8A55" id="Frame 22" o:spid="_x0000_s1026" style="position:absolute;margin-left:462pt;margin-top:14.3pt;width:14.4pt;height:22.2pt;z-index:251668480;visibility:visible;mso-wrap-style:square;mso-wrap-distance-left:9pt;mso-wrap-distance-top:0;mso-wrap-distance-right:9pt;mso-wrap-distance-bottom:0;mso-position-horizontal:absolute;mso-position-horizontal-relative:text;mso-position-vertical:absolute;mso-position-vertical-relative:text;v-text-anchor:middle" coordsize="182880,281940" o:gfxdata="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" path="m,l182880,r,281940l,281940,,xm22860,22860r,236220l160020,259080r,-236220l22860,22860xe" fillcolor="#5b9bd5 [3204]" strokecolor="#1f4d78 [1604]" strokeweight="1pt">
-                <v:stroke joinstyle="miter"/>
-                <v:path arrowok="t" o:connecttype="custom" o:connectlocs="0,0;182880,0;182880,281940;0,281940;0,0;22860,22860;22860,259080;160020,259080;160020,22860;22860,22860" o:connectangles="0,0,0,0,0,0,0,0,0,0"/>
-              </v:shape>
-            </w:pict>
-          </mc:Fallback>
-        </mc:AlternateContent>
-      </w:r>
-      <w:r>
-        <w:rPr>
-          <w:rFonts w:ascii="Times New Roman" w:hAnsi="Times New Roman" w:cs="Times New Roman"/>
-          <w:b/>
-          <w:noProof/>
-          <w:sz w:val="24"/>
-          <w:szCs w:val="24"/>
-          <w:u w:val="single"/>
-        </w:rPr>
-        <mc:AlternateContent>
-          <mc:Choice Requires="wps">
-            <w:drawing>
-              <wp:anchor distT="0" distB="0" distL="114300" distR="114300" simplePos="0" relativeHeight="251667456" behindDoc="0" locked="0" layoutInCell="1" allowOverlap="1">
-                <wp:simplePos x="0" y="0"/>
-                <wp:positionH relativeFrom="column">
-                  <wp:posOffset>3566160</wp:posOffset>
-                </wp:positionH>
-                <wp:positionV relativeFrom="paragraph">
-                  <wp:posOffset>471170</wp:posOffset>
-                </wp:positionV>
-                <wp:extent cx="1844040" cy="2552700"/>
-                <wp:effectExtent l="0" t="0" r="22860" b="19050"/>
-                <wp:wrapNone/>
-                <wp:docPr id="21" name="Straight Connector 21"/>
-                <wp:cNvGraphicFramePr/>
-                <a:graphic xmlns:a="http://schemas.openxmlformats.org/drawingml/2006/main">
-                  <a:graphicData uri="http://schemas.microsoft.com/office/word/2010/wordprocessingShape">
-                    <wps:wsp>
-                      <wps:cNvCnPr/>
-                      <wps:spPr>
-                        <a:xfrm flipH="1">
-                          <a:off x="0" y="0"/>
-                          <a:ext cx="1844040" cy="2552700"/>
-                        </a:xfrm>
-                        <a:prstGeom prst="line">
-                          <a:avLst/>
-                        </a:prstGeom>
-                      </wps:spPr>
-                      <wps:style>
-                        <a:lnRef idx="1">
-                          <a:schemeClr val="accent1"/>
-                        </a:lnRef>
-                        <a:fillRef idx="0">
-                          <a:schemeClr val="accent1"/>
-                        </a:fillRef>
-                        <a:effectRef idx="0">
-                          <a:schemeClr val="accent1"/>
-                        </a:effectRef>
-                        <a:fontRef idx="minor">
-                          <a:schemeClr val="tx1"/>
-                        </a:fontRef>
-                      </wps:style>
-                      <wps:bodyPr/>
-                    </wps:wsp>
-                  </a:graphicData>
-                </a:graphic>
-              </wp:anchor>
-            </w:drawing>
-          </mc:Choice>
-          <mc:Fallback>
-            <w:pict>
-              <v:line w14:anchorId="660360B3" id="Straight Connector 21" o:spid="_x0000_s1026" style="position:absolute;flip:x;z-index:251667456;visibility:visible;mso-wrap-style:square;mso-wrap-distance-left:9pt;mso-wrap-distance-top:0;mso-wrap-distance-right:9pt;mso-wrap-distance-bottom:0;mso-position-horizontal:absolute;mso-position-horizontal-relative:text;mso-position-vertical:absolute;mso-position-vertical-relative:text" from="280.8pt,37.1pt" to="426pt,238.1pt" o:gfxdata="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" strokecolor="#5b9bd5 [3204]" strokeweight=".5pt">
-                <v:stroke joinstyle="miter"/>
-              </v:line>
-            </w:pict>
-          </mc:Fallback>
-        </mc:AlternateContent>
-      </w:r>
-      <w:r>
-        <w:rPr>
-          <w:rFonts w:ascii="Times New Roman" w:hAnsi="Times New Roman" w:cs="Times New Roman"/>
-          <w:b/>
-          <w:noProof/>
-          <w:sz w:val="24"/>
-          <w:szCs w:val="24"/>
-          <w:u w:val="single"/>
-        </w:rPr>
-        <mc:AlternateContent>
-          <mc:Choice Requires="wps">
-            <w:drawing>
-              <wp:anchor distT="0" distB="0" distL="114300" distR="114300" simplePos="0" relativeHeight="251666432" behindDoc="0" locked="0" layoutInCell="1" allowOverlap="1" wp14:anchorId="4AC86A67" wp14:editId="05A6C797">
-                <wp:simplePos x="0" y="0"/>
-                <wp:positionH relativeFrom="column">
-                  <wp:posOffset>5402580</wp:posOffset>
-                </wp:positionH>
-                <wp:positionV relativeFrom="paragraph">
-                  <wp:posOffset>189230</wp:posOffset>
-                </wp:positionV>
-                <wp:extent cx="403860" cy="289560"/>
-                <wp:effectExtent l="0" t="0" r="15240" b="15240"/>
-                <wp:wrapNone/>
-                <wp:docPr id="20" name="Frame 20"/>
-                <wp:cNvGraphicFramePr/>
-                <a:graphic xmlns:a="http://schemas.openxmlformats.org/drawingml/2006/main">
-                  <a:graphicData uri="http://schemas.microsoft.com/office/word/2010/wordprocessingShape">
-                    <wps:wsp>
-                      <wps:cNvSpPr/>
-                      <wps:spPr>
-                        <a:xfrm>
-                          <a:off x="0" y="0"/>
-                          <a:ext cx="403860" cy="289560"/>
+                          <a:ext cx="182880" cy="289560"/>
                         </a:xfrm>
                         <a:prstGeom prst="frame">
                           <a:avLst/>
@@ -1967,9 +1857,9 @@
           </mc:Choice>
           <mc:Fallback>
             <w:pict>
-              <v:shape w14:anchorId="00E58654" id="Frame 20" o:spid="_x0000_s1026" style="position:absolute;margin-left:425.4pt;margin-top:14.9pt;width:31.8pt;height:22.8pt;z-index:251666432;visibility:visible;mso-wrap-style:square;mso-width-percent:0;mso-height-percent:0;mso-wrap-distance-left:9pt;mso-wrap-distance-top:0;mso-wrap-distance-right:9pt;mso-wrap-distance-bottom:0;mso-position-horizontal:absolute;mso-position-horizontal-relative:text;mso-position-vertical:absolute;mso-position-vertical-relative:text;mso-width-percent:0;mso-height-percent:0;mso-width-relative:margin;mso-height-relative:margin;v-text-anchor:middle" coordsize="403860,289560" o:gfxdata="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" path="m,l403860,r,289560l,289560,,xm36195,36195r,217170l367665,253365r,-217170l36195,36195xe" fillcolor="#5b9bd5 [3204]" strokecolor="#1f4d78 [1604]" strokeweight="1pt">
+              <v:shape w14:anchorId="6DEF4639" id="Frame 6" o:spid="_x0000_s1026" style="position:absolute;margin-left:499.8pt;margin-top:12.5pt;width:14.4pt;height:22.8pt;z-index:251681792;visibility:visible;mso-wrap-style:square;mso-width-percent:0;mso-height-percent:0;mso-wrap-distance-left:9pt;mso-wrap-distance-top:0;mso-wrap-distance-right:9pt;mso-wrap-distance-bottom:0;mso-position-horizontal:absolute;mso-position-horizontal-relative:text;mso-position-vertical:absolute;mso-position-vertical-relative:text;mso-width-percent:0;mso-height-percent:0;mso-width-relative:margin;mso-height-relative:margin;v-text-anchor:middle" coordsize="182880,289560" o:gfxdata="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" path="m,l182880,r,289560l,289560,,xm22860,22860r,243840l160020,266700r,-243840l22860,22860xe" fillcolor="#5b9bd5 [3204]" strokecolor="#1f4d78 [1604]" strokeweight="1pt">
                 <v:stroke joinstyle="miter"/>
-                <v:path arrowok="t" o:connecttype="custom" o:connectlocs="0,0;403860,0;403860,289560;0,289560;0,0;36195,36195;36195,253365;367665,253365;367665,36195;36195,36195" o:connectangles="0,0,0,0,0,0,0,0,0,0"/>
+                <v:path arrowok="t" o:connecttype="custom" o:connectlocs="0,0;182880,0;182880,289560;0,289560;0,0;22860,22860;22860,266700;160020,266700;160020,22860;22860,22860" o:connectangles="0,0,0,0,0,0,0,0,0,0"/>
               </v:shape>
             </w:pict>
           </mc:Fallback>
@@ -1978,33 +1868,111 @@
       <w:r>
         <w:rPr>
           <w:rFonts w:ascii="Times New Roman" w:hAnsi="Times New Roman" w:cs="Times New Roman"/>
-          <w:b/>
           <w:noProof/>
           <w:sz w:val="24"/>
           <w:szCs w:val="24"/>
-          <w:u w:val="single"/>
+        </w:rPr>
+        <mc:AlternateContent>
+          <mc:Choice Requires="wps">
+            <w:drawing>
+              <wp:anchor distT="0" distB="0" distL="114300" distR="114300" simplePos="0" relativeHeight="251680768" behindDoc="0" locked="0" layoutInCell="1" allowOverlap="1" wp14:anchorId="7D3E0FAC" wp14:editId="50EC412E">
+                <wp:simplePos x="0" y="0"/>
+                <wp:positionH relativeFrom="column">
+                  <wp:posOffset>5928360</wp:posOffset>
+                </wp:positionH>
+                <wp:positionV relativeFrom="paragraph">
+                  <wp:posOffset>181610</wp:posOffset>
+                </wp:positionV>
+                <wp:extent cx="358140" cy="274320"/>
+                <wp:effectExtent l="0" t="0" r="22860" b="11430"/>
+                <wp:wrapNone/>
+                <wp:docPr id="5" name="Frame 5"/>
+                <wp:cNvGraphicFramePr/>
+                <a:graphic xmlns:a="http://schemas.openxmlformats.org/drawingml/2006/main">
+                  <a:graphicData uri="http://schemas.microsoft.com/office/word/2010/wordprocessingShape">
+                    <wps:wsp>
+                      <wps:cNvSpPr/>
+                      <wps:spPr>
+                        <a:xfrm>
+                          <a:off x="0" y="0"/>
+                          <a:ext cx="358140" cy="274320"/>
+                        </a:xfrm>
+                        <a:prstGeom prst="frame">
+                          <a:avLst/>
+                        </a:prstGeom>
+                      </wps:spPr>
+                      <wps:style>
+                        <a:lnRef idx="2">
+                          <a:schemeClr val="accent1">
+                            <a:shade val="50000"/>
+                          </a:schemeClr>
+                        </a:lnRef>
+                        <a:fillRef idx="1">
+                          <a:schemeClr val="accent1"/>
+                        </a:fillRef>
+                        <a:effectRef idx="0">
+                          <a:schemeClr val="accent1"/>
+                        </a:effectRef>
+                        <a:fontRef idx="minor">
+                          <a:schemeClr val="lt1"/>
+                        </a:fontRef>
+                      </wps:style>
+                      <wps:bodyPr rot="0" spcFirstLastPara="0" vertOverflow="overflow" horzOverflow="overflow" vert="horz" wrap="square" lIns="91440" tIns="45720" rIns="91440" bIns="45720" numCol="1" spcCol="0" rtlCol="0" fromWordArt="0" anchor="ctr" anchorCtr="0" forceAA="0" compatLnSpc="1">
+                        <a:prstTxWarp prst="textNoShape">
+                          <a:avLst/>
+                        </a:prstTxWarp>
+                        <a:noAutofit/>
+                      </wps:bodyPr>
+                    </wps:wsp>
+                  </a:graphicData>
+                </a:graphic>
+                <wp14:sizeRelH relativeFrom="margin">
+                  <wp14:pctWidth>0</wp14:pctWidth>
+                </wp14:sizeRelH>
+                <wp14:sizeRelV relativeFrom="margin">
+                  <wp14:pctHeight>0</wp14:pctHeight>
+                </wp14:sizeRelV>
+              </wp:anchor>
+            </w:drawing>
+          </mc:Choice>
+          <mc:Fallback>
+            <w:pict>
+              <v:shape w14:anchorId="7D44B324" id="Frame 5" o:spid="_x0000_s1026" style="position:absolute;margin-left:466.8pt;margin-top:14.3pt;width:28.2pt;height:21.6pt;z-index:251680768;visibility:visible;mso-wrap-style:square;mso-width-percent:0;mso-height-percent:0;mso-wrap-distance-left:9pt;mso-wrap-distance-top:0;mso-wrap-distance-right:9pt;mso-wrap-distance-bottom:0;mso-position-horizontal:absolute;mso-position-horizontal-relative:text;mso-position-vertical:absolute;mso-position-vertical-relative:text;mso-width-percent:0;mso-height-percent:0;mso-width-relative:margin;mso-height-relative:margin;v-text-anchor:middle" coordsize="358140,274320" o:gfxdata="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" path="m,l358140,r,274320l,274320,,xm34290,34290r,205740l323850,240030r,-205740l34290,34290xe" fillcolor="#5b9bd5 [3204]" strokecolor="#1f4d78 [1604]" strokeweight="1pt">
+                <v:stroke joinstyle="miter"/>
+                <v:path arrowok="t" o:connecttype="custom" o:connectlocs="0,0;358140,0;358140,274320;0,274320;0,0;34290,34290;34290,240030;323850,240030;323850,34290;34290,34290" o:connectangles="0,0,0,0,0,0,0,0,0,0"/>
+              </v:shape>
+            </w:pict>
+          </mc:Fallback>
+        </mc:AlternateContent>
+      </w:r>
+      <w:r>
+        <w:rPr>
+          <w:rFonts w:ascii="Times New Roman" w:hAnsi="Times New Roman" w:cs="Times New Roman"/>
+          <w:noProof/>
+          <w:sz w:val="24"/>
+          <w:szCs w:val="24"/>
         </w:rPr>
         <w:drawing>
-          <wp:anchor distT="0" distB="0" distL="114300" distR="114300" simplePos="0" relativeHeight="251665408" behindDoc="1" locked="0" layoutInCell="1" allowOverlap="1" wp14:anchorId="48A9BFED" wp14:editId="3334C4D6">
+          <wp:anchor distT="0" distB="0" distL="114300" distR="114300" simplePos="0" relativeHeight="251679744" behindDoc="1" locked="0" layoutInCell="1" allowOverlap="1" wp14:anchorId="128D59C1" wp14:editId="53B904FF">
             <wp:simplePos x="0" y="0"/>
             <wp:positionH relativeFrom="margin">
-              <wp:posOffset>3813175</wp:posOffset>
+              <wp:posOffset>4344035</wp:posOffset>
             </wp:positionH>
             <wp:positionV relativeFrom="paragraph">
               <wp:posOffset>6350</wp:posOffset>
             </wp:positionV>
-            <wp:extent cx="2328545" cy="4140200"/>
+            <wp:extent cx="2270760" cy="4038600"/>
             <wp:effectExtent l="0" t="0" r="0" b="0"/>
             <wp:wrapTight wrapText="bothSides">
               <wp:wrapPolygon edited="0">
                 <wp:start x="0" y="0"/>
-                <wp:lineTo x="0" y="21467"/>
-                <wp:lineTo x="21382" y="21467"/>
-                <wp:lineTo x="21382" y="0"/>
+                <wp:lineTo x="0" y="21498"/>
+                <wp:lineTo x="21383" y="21498"/>
+                <wp:lineTo x="21383" y="0"/>
                 <wp:lineTo x="0" y="0"/>
               </wp:wrapPolygon>
             </wp:wrapTight>
-            <wp:docPr id="18" name="Picture 18"/>
+            <wp:docPr id="2" name="Picture 2"/>
             <wp:cNvGraphicFramePr>
               <a:graphicFrameLocks xmlns:a="http://schemas.openxmlformats.org/drawingml/2006/main" noChangeAspect="1"/>
             </wp:cNvGraphicFramePr>
@@ -2012,7 +1980,7 @@
               <a:graphicData uri="http://schemas.openxmlformats.org/drawingml/2006/picture">
                 <pic:pic xmlns:pic="http://schemas.openxmlformats.org/drawingml/2006/picture">
                   <pic:nvPicPr>
-                    <pic:cNvPr id="18" name="Screenshot_2000-01-10-14-31-04.png"/>
+                    <pic:cNvPr id="2" name="Screenshot_2000-01-10-16-54-39.png"/>
                     <pic:cNvPicPr/>
                   </pic:nvPicPr>
                   <pic:blipFill>
@@ -2030,7 +1998,7 @@
                   <pic:spPr>
                     <a:xfrm>
                       <a:off x="0" y="0"/>
-                      <a:ext cx="2328545" cy="4140200"/>
+                      <a:ext cx="2270760" cy="4038600"/>
                     </a:xfrm>
                     <a:prstGeom prst="rect">
                       <a:avLst/>
@@ -2092,6 +2060,79 @@
           <w:szCs w:val="24"/>
         </w:rPr>
       </w:pPr>
+      <w:r>
+        <w:rPr>
+          <w:rFonts w:ascii="Times New Roman" w:hAnsi="Times New Roman" w:cs="Times New Roman"/>
+          <w:b/>
+          <w:noProof/>
+          <w:sz w:val="24"/>
+          <w:szCs w:val="24"/>
+        </w:rPr>
+        <mc:AlternateContent>
+          <mc:Choice Requires="wps">
+            <w:drawing>
+              <wp:anchor distT="0" distB="0" distL="114300" distR="114300" simplePos="0" relativeHeight="251683840" behindDoc="0" locked="0" layoutInCell="1" allowOverlap="1">
+                <wp:simplePos x="0" y="0"/>
+                <wp:positionH relativeFrom="column">
+                  <wp:posOffset>4107180</wp:posOffset>
+                </wp:positionH>
+                <wp:positionV relativeFrom="paragraph">
+                  <wp:posOffset>-635</wp:posOffset>
+                </wp:positionV>
+                <wp:extent cx="2255520" cy="2499360"/>
+                <wp:effectExtent l="0" t="0" r="30480" b="34290"/>
+                <wp:wrapNone/>
+                <wp:docPr id="9" name="Straight Connector 9"/>
+                <wp:cNvGraphicFramePr/>
+                <a:graphic xmlns:a="http://schemas.openxmlformats.org/drawingml/2006/main">
+                  <a:graphicData uri="http://schemas.microsoft.com/office/word/2010/wordprocessingShape">
+                    <wps:wsp>
+                      <wps:cNvCnPr/>
+                      <wps:spPr>
+                        <a:xfrm flipH="1">
+                          <a:off x="0" y="0"/>
+                          <a:ext cx="2255520" cy="2499360"/>
+                        </a:xfrm>
+                        <a:prstGeom prst="line">
+                          <a:avLst/>
+                        </a:prstGeom>
+                      </wps:spPr>
+                      <wps:style>
+                        <a:lnRef idx="1">
+                          <a:schemeClr val="accent1"/>
+                        </a:lnRef>
+                        <a:fillRef idx="0">
+                          <a:schemeClr val="accent1"/>
+                        </a:fillRef>
+                        <a:effectRef idx="0">
+                          <a:schemeClr val="accent1"/>
+                        </a:effectRef>
+                        <a:fontRef idx="minor">
+                          <a:schemeClr val="tx1"/>
+                        </a:fontRef>
+                      </wps:style>
+                      <wps:bodyPr/>
+                    </wps:wsp>
+                  </a:graphicData>
+                </a:graphic>
+                <wp14:sizeRelH relativeFrom="margin">
+                  <wp14:pctWidth>0</wp14:pctWidth>
+                </wp14:sizeRelH>
+                <wp14:sizeRelV relativeFrom="margin">
+                  <wp14:pctHeight>0</wp14:pctHeight>
+                </wp14:sizeRelV>
+              </wp:anchor>
+            </w:drawing>
+          </mc:Choice>
+          <mc:Fallback>
+            <w:pict>
+              <v:line w14:anchorId="5078F9CB" id="Straight Connector 9" o:spid="_x0000_s1026" style="position:absolute;flip:x;z-index:251683840;visibility:visible;mso-wrap-style:square;mso-width-percent:0;mso-height-percent:0;mso-wrap-distance-left:9pt;mso-wrap-distance-top:0;mso-wrap-distance-right:9pt;mso-wrap-distance-bottom:0;mso-position-horizontal:absolute;mso-position-horizontal-relative:text;mso-position-vertical:absolute;mso-position-vertical-relative:text;mso-width-percent:0;mso-height-percent:0;mso-width-relative:margin;mso-height-relative:margin" from="323.4pt,-.05pt" to="501pt,196.75pt" o:gfxdata="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" strokecolor="#5b9bd5 [3204]" strokeweight=".5pt">
+                <v:stroke joinstyle="miter"/>
+              </v:line>
+            </w:pict>
+          </mc:Fallback>
+        </mc:AlternateContent>
+      </w:r>
     </w:p>
     <w:p>
       <w:pPr>
@@ -2188,7 +2229,7 @@
           <w:sz w:val="24"/>
           <w:szCs w:val="24"/>
         </w:rPr>
-        <w:t>Misc. Item:</w:t>
+        <w:t>Cart Button:</w:t>
       </w:r>
       <w:r>
         <w:rPr>
@@ -2205,34 +2246,34 @@
           <w:sz w:val="24"/>
           <w:szCs w:val="24"/>
         </w:rPr>
-        <w:t>Use this to add items that are not on the menu.</w:t>
-      </w:r>
-    </w:p>
-    <w:p>
-      <w:pPr>
-        <w:rPr>
-          <w:rFonts w:ascii="Times New Roman" w:hAnsi="Times New Roman" w:cs="Times New Roman"/>
-          <w:sz w:val="24"/>
-          <w:szCs w:val="24"/>
-        </w:rPr>
-      </w:pPr>
-    </w:p>
-    <w:p>
-      <w:pPr>
-        <w:rPr>
-          <w:rFonts w:ascii="Times New Roman" w:hAnsi="Times New Roman" w:cs="Times New Roman"/>
-          <w:sz w:val="24"/>
-          <w:szCs w:val="24"/>
-        </w:rPr>
-      </w:pPr>
-      <w:r>
-        <w:rPr>
-          <w:rFonts w:ascii="Times New Roman" w:hAnsi="Times New Roman" w:cs="Times New Roman"/>
-          <w:b/>
-          <w:sz w:val="24"/>
-          <w:szCs w:val="24"/>
-        </w:rPr>
-        <w:t>Cart Button:</w:t>
+        <w:t>Selecting this will take you to the cart with items you have selected.</w:t>
+      </w:r>
+    </w:p>
+    <w:p>
+      <w:pPr>
+        <w:rPr>
+          <w:rFonts w:ascii="Times New Roman" w:hAnsi="Times New Roman" w:cs="Times New Roman"/>
+          <w:sz w:val="24"/>
+          <w:szCs w:val="24"/>
+        </w:rPr>
+      </w:pPr>
+    </w:p>
+    <w:p>
+      <w:pPr>
+        <w:rPr>
+          <w:rFonts w:ascii="Times New Roman" w:hAnsi="Times New Roman" w:cs="Times New Roman"/>
+          <w:sz w:val="24"/>
+          <w:szCs w:val="24"/>
+        </w:rPr>
+      </w:pPr>
+      <w:r>
+        <w:rPr>
+          <w:rFonts w:ascii="Times New Roman" w:hAnsi="Times New Roman" w:cs="Times New Roman"/>
+          <w:b/>
+          <w:sz w:val="24"/>
+          <w:szCs w:val="24"/>
+        </w:rPr>
+        <w:t>Sorting the Menu:</w:t>
       </w:r>
       <w:r>
         <w:rPr>
@@ -2249,50 +2290,6 @@
           <w:sz w:val="24"/>
           <w:szCs w:val="24"/>
         </w:rPr>
-        <w:t>Selecting this will take you to the cart with items you have selected.</w:t>
-      </w:r>
-    </w:p>
-    <w:p>
-      <w:pPr>
-        <w:rPr>
-          <w:rFonts w:ascii="Times New Roman" w:hAnsi="Times New Roman" w:cs="Times New Roman"/>
-          <w:sz w:val="24"/>
-          <w:szCs w:val="24"/>
-        </w:rPr>
-      </w:pPr>
-    </w:p>
-    <w:p>
-      <w:pPr>
-        <w:rPr>
-          <w:rFonts w:ascii="Times New Roman" w:hAnsi="Times New Roman" w:cs="Times New Roman"/>
-          <w:sz w:val="24"/>
-          <w:szCs w:val="24"/>
-        </w:rPr>
-      </w:pPr>
-      <w:r>
-        <w:rPr>
-          <w:rFonts w:ascii="Times New Roman" w:hAnsi="Times New Roman" w:cs="Times New Roman"/>
-          <w:b/>
-          <w:sz w:val="24"/>
-          <w:szCs w:val="24"/>
-        </w:rPr>
-        <w:t>Sorting the Menu:</w:t>
-      </w:r>
-      <w:r>
-        <w:rPr>
-          <w:rFonts w:ascii="Times New Roman" w:hAnsi="Times New Roman" w:cs="Times New Roman"/>
-          <w:b/>
-          <w:sz w:val="24"/>
-          <w:szCs w:val="24"/>
-        </w:rPr>
-        <w:t xml:space="preserve"> </w:t>
-      </w:r>
-      <w:r>
-        <w:rPr>
-          <w:rFonts w:ascii="Times New Roman" w:hAnsi="Times New Roman" w:cs="Times New Roman"/>
-          <w:sz w:val="24"/>
-          <w:szCs w:val="24"/>
-        </w:rPr>
         <w:t xml:space="preserve">Choosing this will allow you to sort the menu from A-Z, lowest - highest or highest – lowest, or by </w:t>
       </w:r>
       <w:r>
@@ -2312,6 +2309,15 @@
           <w:szCs w:val="24"/>
         </w:rPr>
       </w:pPr>
+    </w:p>
+    <w:p>
+      <w:pPr>
+        <w:rPr>
+          <w:rFonts w:ascii="Times New Roman" w:hAnsi="Times New Roman" w:cs="Times New Roman"/>
+          <w:sz w:val="24"/>
+          <w:szCs w:val="24"/>
+        </w:rPr>
+      </w:pPr>
       <w:r>
         <w:rPr>
           <w:rFonts w:ascii="Times New Roman" w:hAnsi="Times New Roman" w:cs="Times New Roman"/>
@@ -2321,22 +2327,22 @@
           <w:szCs w:val="24"/>
         </w:rPr>
         <w:drawing>
-          <wp:anchor distT="0" distB="0" distL="114300" distR="114300" simplePos="0" relativeHeight="251664384" behindDoc="1" locked="0" layoutInCell="1" allowOverlap="1" wp14:anchorId="532273A9" wp14:editId="6BBC04DE">
+          <wp:anchor distT="0" distB="0" distL="114300" distR="114300" simplePos="0" relativeHeight="251664384" behindDoc="1" locked="0" layoutInCell="1" allowOverlap="1" wp14:anchorId="2AC7801A" wp14:editId="428A40C8">
             <wp:simplePos x="0" y="0"/>
             <wp:positionH relativeFrom="margin">
-              <wp:posOffset>5019040</wp:posOffset>
+              <wp:posOffset>5006340</wp:posOffset>
             </wp:positionH>
             <wp:positionV relativeFrom="paragraph">
-              <wp:posOffset>210820</wp:posOffset>
+              <wp:posOffset>443865</wp:posOffset>
             </wp:positionV>
-            <wp:extent cx="1739900" cy="3093720"/>
-            <wp:effectExtent l="0" t="0" r="0" b="0"/>
+            <wp:extent cx="1816100" cy="3228975"/>
+            <wp:effectExtent l="0" t="0" r="0" b="9525"/>
             <wp:wrapTight wrapText="bothSides">
               <wp:wrapPolygon edited="0">
                 <wp:start x="0" y="0"/>
-                <wp:lineTo x="0" y="21414"/>
-                <wp:lineTo x="21285" y="21414"/>
-                <wp:lineTo x="21285" y="0"/>
+                <wp:lineTo x="0" y="21536"/>
+                <wp:lineTo x="21298" y="21536"/>
+                <wp:lineTo x="21298" y="0"/>
                 <wp:lineTo x="0" y="0"/>
               </wp:wrapPolygon>
             </wp:wrapTight>
@@ -2366,7 +2372,7 @@
                   <pic:spPr>
                     <a:xfrm>
                       <a:off x="0" y="0"/>
-                      <a:ext cx="1739900" cy="3093720"/>
+                      <a:ext cx="1816100" cy="3228975"/>
                     </a:xfrm>
                     <a:prstGeom prst="rect">
                       <a:avLst/>
@@ -2375,6 +2381,12 @@
                 </pic:pic>
               </a:graphicData>
             </a:graphic>
+            <wp14:sizeRelH relativeFrom="margin">
+              <wp14:pctWidth>0</wp14:pctWidth>
+            </wp14:sizeRelH>
+            <wp14:sizeRelV relativeFrom="margin">
+              <wp14:pctHeight>0</wp14:pctHeight>
+            </wp14:sizeRelV>
           </wp:anchor>
         </w:drawing>
       </w:r>
@@ -2387,13 +2399,13 @@
           <w:szCs w:val="24"/>
         </w:rPr>
         <w:drawing>
-          <wp:anchor distT="0" distB="0" distL="114300" distR="114300" simplePos="0" relativeHeight="251663360" behindDoc="1" locked="0" layoutInCell="1" allowOverlap="1" wp14:anchorId="45D260DA" wp14:editId="32DA596C">
+          <wp:anchor distT="0" distB="0" distL="114300" distR="114300" simplePos="0" relativeHeight="251663360" behindDoc="1" locked="0" layoutInCell="1" allowOverlap="1" wp14:anchorId="41C78031" wp14:editId="1D8DAE59">
             <wp:simplePos x="0" y="0"/>
             <wp:positionH relativeFrom="margin">
-              <wp:posOffset>3048000</wp:posOffset>
+              <wp:posOffset>3078480</wp:posOffset>
             </wp:positionH>
             <wp:positionV relativeFrom="paragraph">
-              <wp:posOffset>187960</wp:posOffset>
+              <wp:posOffset>446405</wp:posOffset>
             </wp:positionV>
             <wp:extent cx="1800225" cy="3200400"/>
             <wp:effectExtent l="0" t="0" r="9525" b="0"/>
@@ -2444,15 +2456,6 @@
           </wp:anchor>
         </w:drawing>
       </w:r>
-    </w:p>
-    <w:p>
-      <w:pPr>
-        <w:rPr>
-          <w:rFonts w:ascii="Times New Roman" w:hAnsi="Times New Roman" w:cs="Times New Roman"/>
-          <w:sz w:val="24"/>
-          <w:szCs w:val="24"/>
-        </w:rPr>
-      </w:pPr>
       <w:r>
         <w:rPr>
           <w:rFonts w:ascii="Times New Roman" w:hAnsi="Times New Roman" w:cs="Times New Roman"/>
@@ -2597,18 +2600,18 @@
         <mc:AlternateContent>
           <mc:Choice Requires="wps">
             <w:drawing>
-              <wp:anchor distT="0" distB="0" distL="114300" distR="114300" simplePos="0" relativeHeight="251674624" behindDoc="0" locked="0" layoutInCell="1" allowOverlap="1">
+              <wp:anchor distT="0" distB="0" distL="114300" distR="114300" simplePos="0" relativeHeight="251688960" behindDoc="0" locked="0" layoutInCell="1" allowOverlap="1">
                 <wp:simplePos x="0" y="0"/>
-                <wp:positionH relativeFrom="margin">
-                  <wp:align>right</wp:align>
+                <wp:positionH relativeFrom="column">
+                  <wp:posOffset>5135880</wp:posOffset>
                 </wp:positionH>
                 <wp:positionV relativeFrom="paragraph">
-                  <wp:posOffset>129540</wp:posOffset>
+                  <wp:posOffset>99060</wp:posOffset>
                 </wp:positionV>
-                <wp:extent cx="293370" cy="228600"/>
-                <wp:effectExtent l="0" t="0" r="11430" b="19050"/>
+                <wp:extent cx="281940" cy="259080"/>
+                <wp:effectExtent l="0" t="0" r="22860" b="26670"/>
                 <wp:wrapNone/>
-                <wp:docPr id="31" name="Frame 31"/>
+                <wp:docPr id="19" name="Frame 19"/>
                 <wp:cNvGraphicFramePr/>
                 <a:graphic xmlns:a="http://schemas.openxmlformats.org/drawingml/2006/main">
                   <a:graphicData uri="http://schemas.microsoft.com/office/word/2010/wordprocessingShape">
@@ -2617,7 +2620,87 @@
                       <wps:spPr>
                         <a:xfrm>
                           <a:off x="0" y="0"/>
-                          <a:ext cx="293370" cy="228600"/>
+                          <a:ext cx="281940" cy="259080"/>
+                        </a:xfrm>
+                        <a:prstGeom prst="frame">
+                          <a:avLst/>
+                        </a:prstGeom>
+                      </wps:spPr>
+                      <wps:style>
+                        <a:lnRef idx="2">
+                          <a:schemeClr val="accent1">
+                            <a:shade val="50000"/>
+                          </a:schemeClr>
+                        </a:lnRef>
+                        <a:fillRef idx="1">
+                          <a:schemeClr val="accent1"/>
+                        </a:fillRef>
+                        <a:effectRef idx="0">
+                          <a:schemeClr val="accent1"/>
+                        </a:effectRef>
+                        <a:fontRef idx="minor">
+                          <a:schemeClr val="lt1"/>
+                        </a:fontRef>
+                      </wps:style>
+                      <wps:bodyPr rot="0" spcFirstLastPara="0" vertOverflow="overflow" horzOverflow="overflow" vert="horz" wrap="square" lIns="91440" tIns="45720" rIns="91440" bIns="45720" numCol="1" spcCol="0" rtlCol="0" fromWordArt="0" anchor="ctr" anchorCtr="0" forceAA="0" compatLnSpc="1">
+                        <a:prstTxWarp prst="textNoShape">
+                          <a:avLst/>
+                        </a:prstTxWarp>
+                        <a:noAutofit/>
+                      </wps:bodyPr>
+                    </wps:wsp>
+                  </a:graphicData>
+                </a:graphic>
+                <wp14:sizeRelH relativeFrom="margin">
+                  <wp14:pctWidth>0</wp14:pctWidth>
+                </wp14:sizeRelH>
+                <wp14:sizeRelV relativeFrom="margin">
+                  <wp14:pctHeight>0</wp14:pctHeight>
+                </wp14:sizeRelV>
+              </wp:anchor>
+            </w:drawing>
+          </mc:Choice>
+          <mc:Fallback>
+            <w:pict>
+              <v:shape w14:anchorId="3B71B110" id="Frame 19" o:spid="_x0000_s1026" style="position:absolute;margin-left:404.4pt;margin-top:7.8pt;width:22.2pt;height:20.4pt;z-index:251688960;visibility:visible;mso-wrap-style:square;mso-width-percent:0;mso-height-percent:0;mso-wrap-distance-left:9pt;mso-wrap-distance-top:0;mso-wrap-distance-right:9pt;mso-wrap-distance-bottom:0;mso-position-horizontal:absolute;mso-position-horizontal-relative:text;mso-position-vertical:absolute;mso-position-vertical-relative:text;mso-width-percent:0;mso-height-percent:0;mso-width-relative:margin;mso-height-relative:margin;v-text-anchor:middle" coordsize="281940,259080" o:gfxdata="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" path="m,l281940,r,259080l,259080,,xm32385,32385r,194310l249555,226695r,-194310l32385,32385xe" fillcolor="#5b9bd5 [3204]" strokecolor="#1f4d78 [1604]" strokeweight="1pt">
+                <v:stroke joinstyle="miter"/>
+                <v:path arrowok="t" o:connecttype="custom" o:connectlocs="0,0;281940,0;281940,259080;0,259080;0,0;32385,32385;32385,226695;249555,226695;249555,32385;32385,32385" o:connectangles="0,0,0,0,0,0,0,0,0,0"/>
+              </v:shape>
+            </w:pict>
+          </mc:Fallback>
+        </mc:AlternateContent>
+      </w:r>
+      <w:r>
+        <w:rPr>
+          <w:rFonts w:ascii="Times New Roman" w:hAnsi="Times New Roman" w:cs="Times New Roman"/>
+          <w:noProof/>
+          <w:sz w:val="24"/>
+          <w:szCs w:val="24"/>
+        </w:rPr>
+        <mc:AlternateContent>
+          <mc:Choice Requires="wps">
+            <w:drawing>
+              <wp:anchor distT="0" distB="0" distL="114300" distR="114300" simplePos="0" relativeHeight="251687936" behindDoc="0" locked="0" layoutInCell="1" allowOverlap="1">
+                <wp:simplePos x="0" y="0"/>
+                <wp:positionH relativeFrom="column">
+                  <wp:posOffset>5417820</wp:posOffset>
+                </wp:positionH>
+                <wp:positionV relativeFrom="paragraph">
+                  <wp:posOffset>114300</wp:posOffset>
+                </wp:positionV>
+                <wp:extent cx="275590" cy="266700"/>
+                <wp:effectExtent l="0" t="0" r="10160" b="19050"/>
+                <wp:wrapNone/>
+                <wp:docPr id="15" name="Frame 15"/>
+                <wp:cNvGraphicFramePr/>
+                <a:graphic xmlns:a="http://schemas.openxmlformats.org/drawingml/2006/main">
+                  <a:graphicData uri="http://schemas.microsoft.com/office/word/2010/wordprocessingShape">
+                    <wps:wsp>
+                      <wps:cNvSpPr/>
+                      <wps:spPr>
+                        <a:xfrm>
+                          <a:off x="0" y="0"/>
+                          <a:ext cx="275590" cy="266700"/>
                         </a:xfrm>
                         <a:prstGeom prst="frame">
                           <a:avLst/>
@@ -2653,10 +2736,9 @@
           </mc:Choice>
           <mc:Fallback>
             <w:pict>
-              <v:shape w14:anchorId="51A384F9" id="Frame 31" o:spid="_x0000_s1026" style="position:absolute;margin-left:-28.1pt;margin-top:10.2pt;width:23.1pt;height:18pt;z-index:251674624;visibility:visible;mso-wrap-style:square;mso-wrap-distance-left:9pt;mso-wrap-distance-top:0;mso-wrap-distance-right:9pt;mso-wrap-distance-bottom:0;mso-position-horizontal:right;mso-position-horizontal-relative:margin;mso-position-vertical:absolute;mso-position-vertical-relative:text;v-text-anchor:middle" coordsize="293370,228600" o:gfxdata="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" path="m,l293370,r,228600l,228600,,xm28575,28575r,171450l264795,200025r,-171450l28575,28575xe" fillcolor="#5b9bd5 [3204]" strokecolor="#1f4d78 [1604]" strokeweight="1pt">
+              <v:shape w14:anchorId="6165FC00" id="Frame 15" o:spid="_x0000_s1026" style="position:absolute;margin-left:426.6pt;margin-top:9pt;width:21.7pt;height:21pt;z-index:251687936;visibility:visible;mso-wrap-style:square;mso-wrap-distance-left:9pt;mso-wrap-distance-top:0;mso-wrap-distance-right:9pt;mso-wrap-distance-bottom:0;mso-position-horizontal:absolute;mso-position-horizontal-relative:text;mso-position-vertical:absolute;mso-position-vertical-relative:text;v-text-anchor:middle" coordsize="275590,266700" o:gfxdata="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" path="m,l275590,r,266700l,266700,,xm33338,33338r,200025l242253,233363r,-200025l33338,33338xe" fillcolor="#5b9bd5 [3204]" strokecolor="#1f4d78 [1604]" strokeweight="1pt">
                 <v:stroke joinstyle="miter"/>
-                <v:path arrowok="t" o:connecttype="custom" o:connectlocs="0,0;293370,0;293370,228600;0,228600;0,0;28575,28575;28575,200025;264795,200025;264795,28575;28575,28575" o:connectangles="0,0,0,0,0,0,0,0,0,0"/>
-                <w10:wrap anchorx="margin"/>
+                <v:path arrowok="t" o:connecttype="custom" o:connectlocs="0,0;275590,0;275590,266700;0,266700;0,0;33338,33338;33338,233363;242253,233363;242253,33338;33338,33338" o:connectangles="0,0,0,0,0,0,0,0,0,0"/>
               </v:shape>
             </w:pict>
           </mc:Fallback>
@@ -2670,26 +2752,26 @@
           <w:szCs w:val="24"/>
         </w:rPr>
         <w:drawing>
-          <wp:anchor distT="0" distB="0" distL="114300" distR="114300" simplePos="0" relativeHeight="251671552" behindDoc="1" locked="0" layoutInCell="1" allowOverlap="1" wp14:anchorId="0461796E" wp14:editId="2A7C1E5E">
+          <wp:anchor distT="0" distB="0" distL="114300" distR="114300" simplePos="0" relativeHeight="251684864" behindDoc="1" locked="0" layoutInCell="1" allowOverlap="1" wp14:anchorId="72E4FC0A" wp14:editId="55A612F4">
             <wp:simplePos x="0" y="0"/>
             <wp:positionH relativeFrom="column">
-              <wp:posOffset>3619500</wp:posOffset>
+              <wp:posOffset>3931920</wp:posOffset>
             </wp:positionH>
             <wp:positionV relativeFrom="paragraph">
-              <wp:posOffset>3279140</wp:posOffset>
+              <wp:posOffset>0</wp:posOffset>
             </wp:positionV>
-            <wp:extent cx="1163955" cy="2068195"/>
-            <wp:effectExtent l="0" t="0" r="0" b="8255"/>
+            <wp:extent cx="1761490" cy="3131820"/>
+            <wp:effectExtent l="0" t="0" r="0" b="0"/>
             <wp:wrapTight wrapText="bothSides">
               <wp:wrapPolygon edited="0">
                 <wp:start x="0" y="0"/>
-                <wp:lineTo x="0" y="21487"/>
-                <wp:lineTo x="21211" y="21487"/>
-                <wp:lineTo x="21211" y="0"/>
+                <wp:lineTo x="0" y="21416"/>
+                <wp:lineTo x="21257" y="21416"/>
+                <wp:lineTo x="21257" y="0"/>
                 <wp:lineTo x="0" y="0"/>
               </wp:wrapPolygon>
             </wp:wrapTight>
-            <wp:docPr id="28" name="Picture 28"/>
+            <wp:docPr id="10" name="Picture 10"/>
             <wp:cNvGraphicFramePr>
               <a:graphicFrameLocks xmlns:a="http://schemas.openxmlformats.org/drawingml/2006/main" noChangeAspect="1"/>
             </wp:cNvGraphicFramePr>
@@ -2697,7 +2779,7 @@
               <a:graphicData uri="http://schemas.openxmlformats.org/drawingml/2006/picture">
                 <pic:pic xmlns:pic="http://schemas.openxmlformats.org/drawingml/2006/picture">
                   <pic:nvPicPr>
-                    <pic:cNvPr id="28" name="Screenshot_2000-01-10-13-35-23.png"/>
+                    <pic:cNvPr id="10" name="Screenshot_2000-01-10-16-56-08.png"/>
                     <pic:cNvPicPr/>
                   </pic:nvPicPr>
                   <pic:blipFill>
@@ -2715,7 +2797,7 @@
                   <pic:spPr>
                     <a:xfrm>
                       <a:off x="0" y="0"/>
-                      <a:ext cx="1163955" cy="2068195"/>
+                      <a:ext cx="1761490" cy="3131820"/>
                     </a:xfrm>
                     <a:prstGeom prst="rect">
                       <a:avLst/>
@@ -2736,225 +2818,22 @@
       <w:r>
         <w:rPr>
           <w:rFonts w:ascii="Times New Roman" w:hAnsi="Times New Roman" w:cs="Times New Roman"/>
-          <w:noProof/>
-          <w:sz w:val="24"/>
-          <w:szCs w:val="24"/>
-        </w:rPr>
-        <w:drawing>
-          <wp:anchor distT="0" distB="0" distL="114300" distR="114300" simplePos="0" relativeHeight="251673600" behindDoc="1" locked="0" layoutInCell="1" allowOverlap="1" wp14:anchorId="2B09B394" wp14:editId="2E3B058A">
-            <wp:simplePos x="0" y="0"/>
-            <wp:positionH relativeFrom="margin">
-              <wp:posOffset>4337685</wp:posOffset>
-            </wp:positionH>
-            <wp:positionV relativeFrom="paragraph">
-              <wp:posOffset>5379720</wp:posOffset>
-            </wp:positionV>
-            <wp:extent cx="1599565" cy="2843530"/>
-            <wp:effectExtent l="0" t="0" r="635" b="0"/>
-            <wp:wrapTight wrapText="bothSides">
-              <wp:wrapPolygon edited="0">
-                <wp:start x="0" y="0"/>
-                <wp:lineTo x="0" y="21417"/>
-                <wp:lineTo x="21351" y="21417"/>
-                <wp:lineTo x="21351" y="0"/>
-                <wp:lineTo x="0" y="0"/>
-              </wp:wrapPolygon>
-            </wp:wrapTight>
-            <wp:docPr id="30" name="Picture 30"/>
-            <wp:cNvGraphicFramePr>
-              <a:graphicFrameLocks xmlns:a="http://schemas.openxmlformats.org/drawingml/2006/main" noChangeAspect="1"/>
-            </wp:cNvGraphicFramePr>
-            <a:graphic xmlns:a="http://schemas.openxmlformats.org/drawingml/2006/main">
-              <a:graphicData uri="http://schemas.openxmlformats.org/drawingml/2006/picture">
-                <pic:pic xmlns:pic="http://schemas.openxmlformats.org/drawingml/2006/picture">
-                  <pic:nvPicPr>
-                    <pic:cNvPr id="30" name="Screenshot_2000-01-10-13-36-01.png"/>
-                    <pic:cNvPicPr/>
-                  </pic:nvPicPr>
-                  <pic:blipFill>
-                    <a:blip r:embed="rId14" cstate="print">
-                      <a:extLst>
-                        <a:ext uri="{28A0092B-C50C-407E-A947-70E740481C1C}">
-                          <a14:useLocalDpi xmlns:a14="http://schemas.microsoft.com/office/drawing/2010/main" val="0"/>
-                        </a:ext>
-                      </a:extLst>
-                    </a:blip>
-                    <a:stretch>
-                      <a:fillRect/>
-                    </a:stretch>
-                  </pic:blipFill>
-                  <pic:spPr>
-                    <a:xfrm>
-                      <a:off x="0" y="0"/>
-                      <a:ext cx="1599565" cy="2843530"/>
-                    </a:xfrm>
-                    <a:prstGeom prst="rect">
-                      <a:avLst/>
-                    </a:prstGeom>
-                  </pic:spPr>
-                </pic:pic>
-              </a:graphicData>
-            </a:graphic>
-            <wp14:sizeRelH relativeFrom="margin">
-              <wp14:pctWidth>0</wp14:pctWidth>
-            </wp14:sizeRelH>
-            <wp14:sizeRelV relativeFrom="margin">
-              <wp14:pctHeight>0</wp14:pctHeight>
-            </wp14:sizeRelV>
-          </wp:anchor>
-        </w:drawing>
-      </w:r>
-      <w:r>
-        <w:rPr>
-          <w:rFonts w:ascii="Times New Roman" w:hAnsi="Times New Roman" w:cs="Times New Roman"/>
-          <w:noProof/>
-          <w:sz w:val="24"/>
-          <w:szCs w:val="24"/>
-        </w:rPr>
-        <w:drawing>
-          <wp:anchor distT="0" distB="0" distL="114300" distR="114300" simplePos="0" relativeHeight="251672576" behindDoc="1" locked="0" layoutInCell="1" allowOverlap="1" wp14:anchorId="295051A1" wp14:editId="095866CE">
-            <wp:simplePos x="0" y="0"/>
-            <wp:positionH relativeFrom="column">
-              <wp:posOffset>4813300</wp:posOffset>
-            </wp:positionH>
-            <wp:positionV relativeFrom="paragraph">
-              <wp:posOffset>3291840</wp:posOffset>
-            </wp:positionV>
-            <wp:extent cx="1139190" cy="2025650"/>
-            <wp:effectExtent l="0" t="0" r="3810" b="0"/>
-            <wp:wrapTight wrapText="bothSides">
-              <wp:wrapPolygon edited="0">
-                <wp:start x="0" y="0"/>
-                <wp:lineTo x="0" y="21329"/>
-                <wp:lineTo x="21311" y="21329"/>
-                <wp:lineTo x="21311" y="0"/>
-                <wp:lineTo x="0" y="0"/>
-              </wp:wrapPolygon>
-            </wp:wrapTight>
-            <wp:docPr id="29" name="Picture 29"/>
-            <wp:cNvGraphicFramePr>
-              <a:graphicFrameLocks xmlns:a="http://schemas.openxmlformats.org/drawingml/2006/main" noChangeAspect="1"/>
-            </wp:cNvGraphicFramePr>
-            <a:graphic xmlns:a="http://schemas.openxmlformats.org/drawingml/2006/main">
-              <a:graphicData uri="http://schemas.openxmlformats.org/drawingml/2006/picture">
-                <pic:pic xmlns:pic="http://schemas.openxmlformats.org/drawingml/2006/picture">
-                  <pic:nvPicPr>
-                    <pic:cNvPr id="29" name="Screenshot_2000-01-10-13-35-19.png"/>
-                    <pic:cNvPicPr/>
-                  </pic:nvPicPr>
-                  <pic:blipFill>
-                    <a:blip r:embed="rId15" cstate="print">
-                      <a:extLst>
-                        <a:ext uri="{28A0092B-C50C-407E-A947-70E740481C1C}">
-                          <a14:useLocalDpi xmlns:a14="http://schemas.microsoft.com/office/drawing/2010/main" val="0"/>
-                        </a:ext>
-                      </a:extLst>
-                    </a:blip>
-                    <a:stretch>
-                      <a:fillRect/>
-                    </a:stretch>
-                  </pic:blipFill>
-                  <pic:spPr>
-                    <a:xfrm>
-                      <a:off x="0" y="0"/>
-                      <a:ext cx="1139190" cy="2025650"/>
-                    </a:xfrm>
-                    <a:prstGeom prst="rect">
-                      <a:avLst/>
-                    </a:prstGeom>
-                  </pic:spPr>
-                </pic:pic>
-              </a:graphicData>
-            </a:graphic>
-            <wp14:sizeRelH relativeFrom="margin">
-              <wp14:pctWidth>0</wp14:pctWidth>
-            </wp14:sizeRelH>
-            <wp14:sizeRelV relativeFrom="margin">
-              <wp14:pctHeight>0</wp14:pctHeight>
-            </wp14:sizeRelV>
-          </wp:anchor>
-        </w:drawing>
-      </w:r>
-      <w:r>
-        <w:rPr>
-          <w:rFonts w:ascii="Times New Roman" w:hAnsi="Times New Roman" w:cs="Times New Roman"/>
-          <w:noProof/>
-          <w:sz w:val="24"/>
-          <w:szCs w:val="24"/>
-        </w:rPr>
-        <w:drawing>
-          <wp:anchor distT="0" distB="0" distL="114300" distR="114300" simplePos="0" relativeHeight="251670528" behindDoc="1" locked="0" layoutInCell="1" allowOverlap="1" wp14:anchorId="05AF519A" wp14:editId="31DA2A02">
-            <wp:simplePos x="0" y="0"/>
-            <wp:positionH relativeFrom="margin">
-              <wp:align>right</wp:align>
-            </wp:positionH>
-            <wp:positionV relativeFrom="paragraph">
-              <wp:posOffset>0</wp:posOffset>
-            </wp:positionV>
-            <wp:extent cx="1781810" cy="3168650"/>
-            <wp:effectExtent l="0" t="0" r="8890" b="0"/>
-            <wp:wrapTight wrapText="bothSides">
-              <wp:wrapPolygon edited="0">
-                <wp:start x="0" y="0"/>
-                <wp:lineTo x="0" y="21427"/>
-                <wp:lineTo x="21477" y="21427"/>
-                <wp:lineTo x="21477" y="0"/>
-                <wp:lineTo x="0" y="0"/>
-              </wp:wrapPolygon>
-            </wp:wrapTight>
-            <wp:docPr id="27" name="Picture 27"/>
-            <wp:cNvGraphicFramePr>
-              <a:graphicFrameLocks xmlns:a="http://schemas.openxmlformats.org/drawingml/2006/main" noChangeAspect="1"/>
-            </wp:cNvGraphicFramePr>
-            <a:graphic xmlns:a="http://schemas.openxmlformats.org/drawingml/2006/main">
-              <a:graphicData uri="http://schemas.openxmlformats.org/drawingml/2006/picture">
-                <pic:pic xmlns:pic="http://schemas.openxmlformats.org/drawingml/2006/picture">
-                  <pic:nvPicPr>
-                    <pic:cNvPr id="27" name="Screenshot_2000-01-10-13-35-15.png"/>
-                    <pic:cNvPicPr/>
-                  </pic:nvPicPr>
-                  <pic:blipFill>
-                    <a:blip r:embed="rId16" cstate="print">
-                      <a:extLst>
-                        <a:ext uri="{28A0092B-C50C-407E-A947-70E740481C1C}">
-                          <a14:useLocalDpi xmlns:a14="http://schemas.microsoft.com/office/drawing/2010/main" val="0"/>
-                        </a:ext>
-                      </a:extLst>
-                    </a:blip>
-                    <a:stretch>
-                      <a:fillRect/>
-                    </a:stretch>
-                  </pic:blipFill>
-                  <pic:spPr>
-                    <a:xfrm>
-                      <a:off x="0" y="0"/>
-                      <a:ext cx="1781810" cy="3168650"/>
-                    </a:xfrm>
-                    <a:prstGeom prst="rect">
-                      <a:avLst/>
-                    </a:prstGeom>
-                  </pic:spPr>
-                </pic:pic>
-              </a:graphicData>
-            </a:graphic>
-            <wp14:sizeRelH relativeFrom="margin">
-              <wp14:pctWidth>0</wp14:pctWidth>
-            </wp14:sizeRelH>
-            <wp14:sizeRelV relativeFrom="margin">
-              <wp14:pctHeight>0</wp14:pctHeight>
-            </wp14:sizeRelV>
-          </wp:anchor>
-        </w:drawing>
-      </w:r>
-      <w:r>
-        <w:rPr>
-          <w:rFonts w:ascii="Times New Roman" w:hAnsi="Times New Roman" w:cs="Times New Roman"/>
           <w:b/>
           <w:sz w:val="24"/>
           <w:szCs w:val="24"/>
           <w:u w:val="single"/>
         </w:rPr>
-        <w:t>Cart Activity</w:t>
+        <w:t xml:space="preserve">Cart </w:t>
+      </w:r>
+      <w:r>
+        <w:rPr>
+          <w:rFonts w:ascii="Times New Roman" w:hAnsi="Times New Roman" w:cs="Times New Roman"/>
+          <w:b/>
+          <w:sz w:val="24"/>
+          <w:szCs w:val="24"/>
+          <w:u w:val="single"/>
+        </w:rPr>
+        <w:t>Screen</w:t>
       </w:r>
     </w:p>
     <w:p>
@@ -2975,27 +2854,27 @@
         <mc:AlternateContent>
           <mc:Choice Requires="wps">
             <w:drawing>
-              <wp:anchor distT="0" distB="0" distL="114300" distR="114300" simplePos="0" relativeHeight="251675648" behindDoc="0" locked="0" layoutInCell="1" allowOverlap="1">
+              <wp:anchor distT="0" distB="0" distL="114300" distR="114300" simplePos="0" relativeHeight="251691008" behindDoc="0" locked="0" layoutInCell="1" allowOverlap="1" wp14:anchorId="05894B3F" wp14:editId="7F186130">
                 <wp:simplePos x="0" y="0"/>
                 <wp:positionH relativeFrom="column">
-                  <wp:posOffset>3093720</wp:posOffset>
+                  <wp:posOffset>3627120</wp:posOffset>
                 </wp:positionH>
                 <wp:positionV relativeFrom="paragraph">
-                  <wp:posOffset>44450</wp:posOffset>
+                  <wp:posOffset>52070</wp:posOffset>
                 </wp:positionV>
-                <wp:extent cx="2552700" cy="5372100"/>
-                <wp:effectExtent l="0" t="0" r="19050" b="19050"/>
+                <wp:extent cx="1531620" cy="5524500"/>
+                <wp:effectExtent l="0" t="0" r="30480" b="19050"/>
                 <wp:wrapNone/>
-                <wp:docPr id="32" name="Straight Connector 32"/>
+                <wp:docPr id="25" name="Straight Connector 25"/>
                 <wp:cNvGraphicFramePr/>
                 <a:graphic xmlns:a="http://schemas.openxmlformats.org/drawingml/2006/main">
                   <a:graphicData uri="http://schemas.microsoft.com/office/word/2010/wordprocessingShape">
                     <wps:wsp>
                       <wps:cNvCnPr/>
                       <wps:spPr>
-                        <a:xfrm flipV="1">
+                        <a:xfrm flipH="1">
                           <a:off x="0" y="0"/>
-                          <a:ext cx="2552700" cy="5372100"/>
+                          <a:ext cx="1531620" cy="5524500"/>
                         </a:xfrm>
                         <a:prstGeom prst="line">
                           <a:avLst/>
@@ -3019,18 +2898,12 @@
                     </wps:wsp>
                   </a:graphicData>
                 </a:graphic>
-                <wp14:sizeRelH relativeFrom="margin">
-                  <wp14:pctWidth>0</wp14:pctWidth>
-                </wp14:sizeRelH>
-                <wp14:sizeRelV relativeFrom="margin">
-                  <wp14:pctHeight>0</wp14:pctHeight>
-                </wp14:sizeRelV>
               </wp:anchor>
             </w:drawing>
           </mc:Choice>
           <mc:Fallback>
             <w:pict>
-              <v:line w14:anchorId="22C72A10" id="Straight Connector 32" o:spid="_x0000_s1026" style="position:absolute;flip:y;z-index:251675648;visibility:visible;mso-wrap-style:square;mso-width-percent:0;mso-height-percent:0;mso-wrap-distance-left:9pt;mso-wrap-distance-top:0;mso-wrap-distance-right:9pt;mso-wrap-distance-bottom:0;mso-position-horizontal:absolute;mso-position-horizontal-relative:text;mso-position-vertical:absolute;mso-position-vertical-relative:text;mso-width-percent:0;mso-height-percent:0;mso-width-relative:margin;mso-height-relative:margin" from="243.6pt,3.5pt" to="444.6pt,426.5pt" o:gfxdata="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" strokecolor="#5b9bd5 [3204]" strokeweight=".5pt">
+              <v:line w14:anchorId="0F0042AB" id="Straight Connector 25" o:spid="_x0000_s1026" style="position:absolute;flip:x;z-index:251691008;visibility:visible;mso-wrap-style:square;mso-wrap-distance-left:9pt;mso-wrap-distance-top:0;mso-wrap-distance-right:9pt;mso-wrap-distance-bottom:0;mso-position-horizontal:absolute;mso-position-horizontal-relative:text;mso-position-vertical:absolute;mso-position-vertical-relative:text" from="285.6pt,4.1pt" to="406.2pt,439.1pt" o:gfxdata="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" strokecolor="#5b9bd5 [3204]" strokeweight=".5pt">
                 <v:stroke joinstyle="miter"/>
               </v:line>
             </w:pict>
@@ -3040,6 +2913,72 @@
       <w:r>
         <w:rPr>
           <w:rFonts w:ascii="Times New Roman" w:hAnsi="Times New Roman" w:cs="Times New Roman"/>
+          <w:noProof/>
+          <w:sz w:val="24"/>
+          <w:szCs w:val="24"/>
+        </w:rPr>
+        <mc:AlternateContent>
+          <mc:Choice Requires="wps">
+            <w:drawing>
+              <wp:anchor distT="0" distB="0" distL="114300" distR="114300" simplePos="0" relativeHeight="251689984" behindDoc="0" locked="0" layoutInCell="1" allowOverlap="1" wp14:anchorId="65555C35" wp14:editId="16BF3B24">
+                <wp:simplePos x="0" y="0"/>
+                <wp:positionH relativeFrom="column">
+                  <wp:posOffset>3489960</wp:posOffset>
+                </wp:positionH>
+                <wp:positionV relativeFrom="paragraph">
+                  <wp:posOffset>74930</wp:posOffset>
+                </wp:positionV>
+                <wp:extent cx="1981200" cy="1478280"/>
+                <wp:effectExtent l="0" t="0" r="19050" b="26670"/>
+                <wp:wrapNone/>
+                <wp:docPr id="23" name="Straight Connector 23"/>
+                <wp:cNvGraphicFramePr/>
+                <a:graphic xmlns:a="http://schemas.openxmlformats.org/drawingml/2006/main">
+                  <a:graphicData uri="http://schemas.microsoft.com/office/word/2010/wordprocessingShape">
+                    <wps:wsp>
+                      <wps:cNvCnPr/>
+                      <wps:spPr>
+                        <a:xfrm flipH="1">
+                          <a:off x="0" y="0"/>
+                          <a:ext cx="1981200" cy="1478280"/>
+                        </a:xfrm>
+                        <a:prstGeom prst="line">
+                          <a:avLst/>
+                        </a:prstGeom>
+                      </wps:spPr>
+                      <wps:style>
+                        <a:lnRef idx="1">
+                          <a:schemeClr val="accent1"/>
+                        </a:lnRef>
+                        <a:fillRef idx="0">
+                          <a:schemeClr val="accent1"/>
+                        </a:fillRef>
+                        <a:effectRef idx="0">
+                          <a:schemeClr val="accent1"/>
+                        </a:effectRef>
+                        <a:fontRef idx="minor">
+                          <a:schemeClr val="tx1"/>
+                        </a:fontRef>
+                      </wps:style>
+                      <wps:bodyPr/>
+                    </wps:wsp>
+                  </a:graphicData>
+                </a:graphic>
+              </wp:anchor>
+            </w:drawing>
+          </mc:Choice>
+          <mc:Fallback>
+            <w:pict>
+              <v:line w14:anchorId="06054645" id="Straight Connector 23" o:spid="_x0000_s1026" style="position:absolute;flip:x;z-index:251689984;visibility:visible;mso-wrap-style:square;mso-wrap-distance-left:9pt;mso-wrap-distance-top:0;mso-wrap-distance-right:9pt;mso-wrap-distance-bottom:0;mso-position-horizontal:absolute;mso-position-horizontal-relative:text;mso-position-vertical:absolute;mso-position-vertical-relative:text" from="274.8pt,5.9pt" to="430.8pt,122.3pt" o:gfxdata="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" strokecolor="#5b9bd5 [3204]" strokeweight=".5pt">
+                <v:stroke joinstyle="miter"/>
+              </v:line>
+            </w:pict>
+          </mc:Fallback>
+        </mc:AlternateContent>
+      </w:r>
+      <w:r>
+        <w:rPr>
+          <w:rFonts w:ascii="Times New Roman" w:hAnsi="Times New Roman" w:cs="Times New Roman"/>
           <w:sz w:val="24"/>
           <w:szCs w:val="24"/>
         </w:rPr>
@@ -3051,141 +2990,80 @@
           <w:sz w:val="24"/>
           <w:szCs w:val="24"/>
         </w:rPr>
-        <w:t xml:space="preserve">menu activity. Each item is shown with a quantity amount next to it and the total of the meal on the bottom. </w:t>
-      </w:r>
-    </w:p>
-    <w:p>
-      <w:pPr>
-        <w:rPr>
-          <w:rFonts w:ascii="Times New Roman" w:hAnsi="Times New Roman" w:cs="Times New Roman"/>
-          <w:b/>
-          <w:sz w:val="24"/>
-          <w:szCs w:val="24"/>
-        </w:rPr>
-      </w:pPr>
-    </w:p>
-    <w:p>
-      <w:pPr>
-        <w:rPr>
-          <w:rFonts w:ascii="Times New Roman" w:hAnsi="Times New Roman" w:cs="Times New Roman"/>
-          <w:b/>
-          <w:sz w:val="24"/>
-          <w:szCs w:val="24"/>
-        </w:rPr>
-      </w:pPr>
-    </w:p>
-    <w:p>
-      <w:pPr>
-        <w:rPr>
-          <w:rFonts w:ascii="Times New Roman" w:hAnsi="Times New Roman" w:cs="Times New Roman"/>
-          <w:b/>
-          <w:sz w:val="24"/>
-          <w:szCs w:val="24"/>
-        </w:rPr>
-      </w:pPr>
-    </w:p>
-    <w:p>
-      <w:pPr>
-        <w:rPr>
-          <w:rFonts w:ascii="Times New Roman" w:hAnsi="Times New Roman" w:cs="Times New Roman"/>
-          <w:b/>
-          <w:sz w:val="24"/>
-          <w:szCs w:val="24"/>
-        </w:rPr>
-      </w:pPr>
-    </w:p>
-    <w:p>
-      <w:pPr>
-        <w:rPr>
-          <w:rFonts w:ascii="Times New Roman" w:hAnsi="Times New Roman" w:cs="Times New Roman"/>
-          <w:b/>
-          <w:sz w:val="24"/>
-          <w:szCs w:val="24"/>
-        </w:rPr>
-      </w:pPr>
-    </w:p>
-    <w:p>
-      <w:pPr>
-        <w:rPr>
-          <w:rFonts w:ascii="Times New Roman" w:hAnsi="Times New Roman" w:cs="Times New Roman"/>
-          <w:b/>
-          <w:sz w:val="24"/>
-          <w:szCs w:val="24"/>
-        </w:rPr>
-      </w:pPr>
-    </w:p>
-    <w:p>
-      <w:pPr>
-        <w:rPr>
-          <w:rFonts w:ascii="Times New Roman" w:hAnsi="Times New Roman" w:cs="Times New Roman"/>
-          <w:b/>
-          <w:sz w:val="24"/>
-          <w:szCs w:val="24"/>
-        </w:rPr>
-      </w:pPr>
-    </w:p>
-    <w:p>
-      <w:pPr>
-        <w:rPr>
-          <w:rFonts w:ascii="Times New Roman" w:hAnsi="Times New Roman" w:cs="Times New Roman"/>
-          <w:b/>
-          <w:sz w:val="24"/>
-          <w:szCs w:val="24"/>
-        </w:rPr>
-      </w:pPr>
-    </w:p>
-    <w:p>
-      <w:pPr>
-        <w:rPr>
-          <w:rFonts w:ascii="Times New Roman" w:hAnsi="Times New Roman" w:cs="Times New Roman"/>
-          <w:sz w:val="24"/>
-          <w:szCs w:val="24"/>
-        </w:rPr>
-      </w:pPr>
-      <w:r>
-        <w:rPr>
-          <w:rFonts w:ascii="Times New Roman" w:hAnsi="Times New Roman" w:cs="Times New Roman"/>
-          <w:b/>
-          <w:sz w:val="24"/>
-          <w:szCs w:val="24"/>
-        </w:rPr>
-        <w:t>Checkout</w:t>
-      </w:r>
-      <w:r>
-        <w:rPr>
-          <w:rFonts w:ascii="Times New Roman" w:hAnsi="Times New Roman" w:cs="Times New Roman"/>
-          <w:sz w:val="24"/>
-          <w:szCs w:val="24"/>
-        </w:rPr>
-        <w:t>: Use this if you are satisfied with your meal and you would like to subtract it from your balance.</w:t>
-      </w:r>
-    </w:p>
-    <w:p>
-      <w:pPr>
-        <w:rPr>
-          <w:rFonts w:ascii="Times New Roman" w:hAnsi="Times New Roman" w:cs="Times New Roman"/>
-          <w:b/>
-          <w:sz w:val="24"/>
-          <w:szCs w:val="24"/>
-        </w:rPr>
-      </w:pPr>
-    </w:p>
-    <w:p>
-      <w:pPr>
-        <w:rPr>
-          <w:rFonts w:ascii="Times New Roman" w:hAnsi="Times New Roman" w:cs="Times New Roman"/>
-          <w:sz w:val="24"/>
-          <w:szCs w:val="24"/>
-        </w:rPr>
-      </w:pPr>
-      <w:r>
-        <w:rPr>
-          <w:rFonts w:ascii="Times New Roman" w:hAnsi="Times New Roman" w:cs="Times New Roman"/>
-          <w:b/>
-          <w:sz w:val="24"/>
-          <w:szCs w:val="24"/>
-        </w:rPr>
-        <w:t>Clear Cart:</w:t>
+        <w:t xml:space="preserve">menu </w:t>
+      </w:r>
+      <w:r>
+        <w:rPr>
+          <w:rFonts w:ascii="Times New Roman" w:hAnsi="Times New Roman" w:cs="Times New Roman"/>
+          <w:sz w:val="24"/>
+          <w:szCs w:val="24"/>
+        </w:rPr>
+        <w:t>screen</w:t>
+      </w:r>
+      <w:r>
+        <w:rPr>
+          <w:rFonts w:ascii="Times New Roman" w:hAnsi="Times New Roman" w:cs="Times New Roman"/>
+          <w:sz w:val="24"/>
+          <w:szCs w:val="24"/>
+        </w:rPr>
+        <w:t xml:space="preserve">. Each item is shown with a quantity amount next to it and the total of the meal on the bottom. </w:t>
+      </w:r>
+    </w:p>
+    <w:p>
+      <w:pPr>
+        <w:rPr>
+          <w:rFonts w:ascii="Times New Roman" w:hAnsi="Times New Roman" w:cs="Times New Roman"/>
+          <w:b/>
+          <w:sz w:val="24"/>
+          <w:szCs w:val="24"/>
+        </w:rPr>
+      </w:pPr>
+    </w:p>
+    <w:p>
+      <w:pPr>
+        <w:rPr>
+          <w:rFonts w:ascii="Times New Roman" w:hAnsi="Times New Roman" w:cs="Times New Roman"/>
+          <w:b/>
+          <w:sz w:val="24"/>
+          <w:szCs w:val="24"/>
+        </w:rPr>
+      </w:pPr>
+    </w:p>
+    <w:p>
+      <w:pPr>
+        <w:rPr>
+          <w:rFonts w:ascii="Times New Roman" w:hAnsi="Times New Roman" w:cs="Times New Roman"/>
+          <w:b/>
+          <w:sz w:val="24"/>
+          <w:szCs w:val="24"/>
+        </w:rPr>
+      </w:pPr>
+    </w:p>
+    <w:p>
+      <w:pPr>
+        <w:rPr>
+          <w:rFonts w:ascii="Times New Roman" w:hAnsi="Times New Roman" w:cs="Times New Roman"/>
+          <w:sz w:val="24"/>
+          <w:szCs w:val="24"/>
+        </w:rPr>
+      </w:pPr>
+      <w:r>
+        <w:rPr>
+          <w:rFonts w:ascii="Times New Roman" w:hAnsi="Times New Roman" w:cs="Times New Roman"/>
+          <w:b/>
+          <w:sz w:val="24"/>
+          <w:szCs w:val="24"/>
+        </w:rPr>
+        <w:t>+</w:t>
+      </w:r>
+      <w:r>
+        <w:rPr>
+          <w:rFonts w:ascii="Times New Roman" w:hAnsi="Times New Roman" w:cs="Times New Roman"/>
+          <w:b/>
+          <w:sz w:val="24"/>
+          <w:szCs w:val="24"/>
+        </w:rPr>
+        <w:t>:</w:t>
       </w:r>
       <w:r>
         <w:rPr>
@@ -3202,151 +3080,62 @@
           <w:sz w:val="24"/>
           <w:szCs w:val="24"/>
         </w:rPr>
-        <w:t>Use this to clear your entire cart. (Each item can be cleared separately by tapping them.)</w:t>
-      </w:r>
-    </w:p>
-    <w:p>
-      <w:pPr>
-        <w:rPr>
-          <w:rFonts w:ascii="Times New Roman" w:hAnsi="Times New Roman" w:cs="Times New Roman"/>
-          <w:sz w:val="24"/>
-          <w:szCs w:val="24"/>
-        </w:rPr>
-      </w:pPr>
-    </w:p>
-    <w:p>
-      <w:pPr>
-        <w:rPr>
-          <w:rFonts w:ascii="Times New Roman" w:hAnsi="Times New Roman" w:cs="Times New Roman"/>
-          <w:sz w:val="24"/>
-          <w:szCs w:val="24"/>
-        </w:rPr>
-      </w:pPr>
-    </w:p>
-    <w:p>
-      <w:pPr>
-        <w:rPr>
-          <w:rFonts w:ascii="Times New Roman" w:hAnsi="Times New Roman" w:cs="Times New Roman"/>
-          <w:sz w:val="24"/>
-          <w:szCs w:val="24"/>
-        </w:rPr>
-      </w:pPr>
-    </w:p>
-    <w:p>
-      <w:pPr>
-        <w:rPr>
-          <w:rFonts w:ascii="Times New Roman" w:hAnsi="Times New Roman" w:cs="Times New Roman"/>
-          <w:sz w:val="24"/>
-          <w:szCs w:val="24"/>
-        </w:rPr>
-      </w:pPr>
-    </w:p>
-    <w:p>
-      <w:pPr>
-        <w:rPr>
-          <w:rFonts w:ascii="Times New Roman" w:hAnsi="Times New Roman" w:cs="Times New Roman"/>
-          <w:sz w:val="24"/>
-          <w:szCs w:val="24"/>
-        </w:rPr>
-      </w:pPr>
-      <w:r>
-        <w:rPr>
-          <w:rFonts w:ascii="Times New Roman" w:hAnsi="Times New Roman" w:cs="Times New Roman"/>
-          <w:b/>
-          <w:sz w:val="24"/>
-          <w:szCs w:val="24"/>
-        </w:rPr>
-        <w:t>Favorites</w:t>
-      </w:r>
-      <w:r>
-        <w:rPr>
-          <w:rFonts w:ascii="Times New Roman" w:hAnsi="Times New Roman" w:cs="Times New Roman"/>
-          <w:b/>
-          <w:sz w:val="24"/>
-          <w:szCs w:val="24"/>
-        </w:rPr>
-        <w:t xml:space="preserve">: </w:t>
-      </w:r>
-      <w:r>
-        <w:rPr>
-          <w:rFonts w:ascii="Times New Roman" w:hAnsi="Times New Roman" w:cs="Times New Roman"/>
-          <w:sz w:val="24"/>
-          <w:szCs w:val="24"/>
-        </w:rPr>
-        <w:t>If you like the meal you have constructed then you can name it and add it to your favorites.</w:t>
-      </w:r>
-    </w:p>
-    <w:p>
-      <w:pPr>
-        <w:rPr>
-          <w:rFonts w:ascii="Times New Roman" w:hAnsi="Times New Roman" w:cs="Times New Roman"/>
-          <w:sz w:val="24"/>
-          <w:szCs w:val="24"/>
-        </w:rPr>
-      </w:pPr>
-    </w:p>
-    <w:p>
-      <w:pPr>
-        <w:rPr>
-          <w:rFonts w:ascii="Times New Roman" w:hAnsi="Times New Roman" w:cs="Times New Roman"/>
-          <w:sz w:val="24"/>
-          <w:szCs w:val="24"/>
-        </w:rPr>
-      </w:pPr>
-    </w:p>
-    <w:p>
-      <w:pPr>
-        <w:rPr>
-          <w:rFonts w:ascii="Times New Roman" w:hAnsi="Times New Roman" w:cs="Times New Roman"/>
-          <w:sz w:val="24"/>
-          <w:szCs w:val="24"/>
-        </w:rPr>
-      </w:pPr>
-    </w:p>
-    <w:p>
-      <w:pPr>
-        <w:rPr>
-          <w:rFonts w:ascii="Times New Roman" w:hAnsi="Times New Roman" w:cs="Times New Roman"/>
-          <w:sz w:val="24"/>
-          <w:szCs w:val="24"/>
-        </w:rPr>
-      </w:pPr>
-    </w:p>
-    <w:p>
-      <w:pPr>
-        <w:rPr>
-          <w:rFonts w:ascii="Times New Roman" w:hAnsi="Times New Roman" w:cs="Times New Roman"/>
-          <w:sz w:val="24"/>
-          <w:szCs w:val="24"/>
-        </w:rPr>
-      </w:pPr>
-    </w:p>
-    <w:p>
-      <w:pPr>
-        <w:rPr>
-          <w:rFonts w:ascii="Times New Roman" w:hAnsi="Times New Roman" w:cs="Times New Roman"/>
-          <w:sz w:val="24"/>
-          <w:szCs w:val="24"/>
-        </w:rPr>
-      </w:pPr>
-    </w:p>
-    <w:p>
-      <w:pPr>
-        <w:rPr>
-          <w:rFonts w:ascii="Times New Roman" w:hAnsi="Times New Roman" w:cs="Times New Roman"/>
-          <w:sz w:val="24"/>
-          <w:szCs w:val="24"/>
-        </w:rPr>
-      </w:pPr>
-    </w:p>
-    <w:p>
-      <w:pPr>
-        <w:rPr>
-          <w:rFonts w:ascii="Times New Roman" w:hAnsi="Times New Roman" w:cs="Times New Roman"/>
-          <w:b/>
-          <w:sz w:val="24"/>
-          <w:szCs w:val="24"/>
-          <w:u w:val="single"/>
+        <w:t xml:space="preserve">Use this to add </w:t>
+      </w:r>
+      <w:r>
+        <w:rPr>
+          <w:rFonts w:ascii="Times New Roman" w:hAnsi="Times New Roman" w:cs="Times New Roman"/>
+          <w:sz w:val="24"/>
+          <w:szCs w:val="24"/>
+        </w:rPr>
+        <w:t xml:space="preserve">miscellaneous </w:t>
+      </w:r>
+      <w:r>
+        <w:rPr>
+          <w:rFonts w:ascii="Times New Roman" w:hAnsi="Times New Roman" w:cs="Times New Roman"/>
+          <w:sz w:val="24"/>
+          <w:szCs w:val="24"/>
+        </w:rPr>
+        <w:t>items that are not on the menu.</w:t>
+      </w:r>
+    </w:p>
+    <w:p>
+      <w:pPr>
+        <w:rPr>
+          <w:rFonts w:ascii="Times New Roman" w:hAnsi="Times New Roman" w:cs="Times New Roman"/>
+          <w:b/>
+          <w:sz w:val="24"/>
+          <w:szCs w:val="24"/>
+        </w:rPr>
+      </w:pPr>
+    </w:p>
+    <w:p>
+      <w:pPr>
+        <w:rPr>
+          <w:rFonts w:ascii="Times New Roman" w:hAnsi="Times New Roman" w:cs="Times New Roman"/>
+          <w:b/>
+          <w:sz w:val="24"/>
+          <w:szCs w:val="24"/>
+        </w:rPr>
+      </w:pPr>
+    </w:p>
+    <w:p>
+      <w:pPr>
+        <w:rPr>
+          <w:rFonts w:ascii="Times New Roman" w:hAnsi="Times New Roman" w:cs="Times New Roman"/>
+          <w:b/>
+          <w:sz w:val="24"/>
+          <w:szCs w:val="24"/>
+        </w:rPr>
+      </w:pPr>
+    </w:p>
+    <w:p>
+      <w:pPr>
+        <w:rPr>
+          <w:rFonts w:ascii="Times New Roman" w:hAnsi="Times New Roman" w:cs="Times New Roman"/>
+          <w:b/>
+          <w:sz w:val="24"/>
+          <w:szCs w:val="24"/>
         </w:rPr>
       </w:pPr>
       <w:r>
@@ -3356,28 +3145,27 @@
           <w:sz w:val="24"/>
           <w:szCs w:val="24"/>
         </w:rPr>
-        <w:lastRenderedPageBreak/>
         <w:drawing>
-          <wp:anchor distT="0" distB="0" distL="114300" distR="114300" simplePos="0" relativeHeight="251677696" behindDoc="1" locked="0" layoutInCell="1" allowOverlap="1" wp14:anchorId="5B3C4146" wp14:editId="31A0F445">
+          <wp:anchor distT="0" distB="0" distL="114300" distR="114300" simplePos="0" relativeHeight="251686912" behindDoc="1" locked="0" layoutInCell="1" allowOverlap="1" wp14:anchorId="2B197D9E" wp14:editId="0BF4E2AE">
             <wp:simplePos x="0" y="0"/>
             <wp:positionH relativeFrom="margin">
-              <wp:align>right</wp:align>
+              <wp:posOffset>5044440</wp:posOffset>
             </wp:positionH>
             <wp:positionV relativeFrom="paragraph">
-              <wp:posOffset>0</wp:posOffset>
+              <wp:posOffset>231775</wp:posOffset>
             </wp:positionV>
-            <wp:extent cx="2798445" cy="4975860"/>
-            <wp:effectExtent l="0" t="0" r="1905" b="0"/>
+            <wp:extent cx="1197610" cy="2129155"/>
+            <wp:effectExtent l="0" t="0" r="2540" b="4445"/>
             <wp:wrapTight wrapText="bothSides">
               <wp:wrapPolygon edited="0">
                 <wp:start x="0" y="0"/>
-                <wp:lineTo x="0" y="21501"/>
-                <wp:lineTo x="21468" y="21501"/>
-                <wp:lineTo x="21468" y="0"/>
+                <wp:lineTo x="0" y="21452"/>
+                <wp:lineTo x="21302" y="21452"/>
+                <wp:lineTo x="21302" y="0"/>
                 <wp:lineTo x="0" y="0"/>
               </wp:wrapPolygon>
             </wp:wrapTight>
-            <wp:docPr id="35" name="Picture 35"/>
+            <wp:docPr id="12" name="Picture 12"/>
             <wp:cNvGraphicFramePr>
               <a:graphicFrameLocks xmlns:a="http://schemas.openxmlformats.org/drawingml/2006/main" noChangeAspect="1"/>
             </wp:cNvGraphicFramePr>
@@ -3385,7 +3173,426 @@
               <a:graphicData uri="http://schemas.openxmlformats.org/drawingml/2006/picture">
                 <pic:pic xmlns:pic="http://schemas.openxmlformats.org/drawingml/2006/picture">
                   <pic:nvPicPr>
-                    <pic:cNvPr id="35" name="Screenshot_2000-01-10-14-33-29.png"/>
+                    <pic:cNvPr id="12" name="Screenshot_2000-01-10-17-05-00.png"/>
+                    <pic:cNvPicPr/>
+                  </pic:nvPicPr>
+                  <pic:blipFill>
+                    <a:blip r:embed="rId14" cstate="print">
+                      <a:extLst>
+                        <a:ext uri="{28A0092B-C50C-407E-A947-70E740481C1C}">
+                          <a14:useLocalDpi xmlns:a14="http://schemas.microsoft.com/office/drawing/2010/main" val="0"/>
+                        </a:ext>
+                      </a:extLst>
+                    </a:blip>
+                    <a:stretch>
+                      <a:fillRect/>
+                    </a:stretch>
+                  </pic:blipFill>
+                  <pic:spPr>
+                    <a:xfrm>
+                      <a:off x="0" y="0"/>
+                      <a:ext cx="1197610" cy="2129155"/>
+                    </a:xfrm>
+                    <a:prstGeom prst="rect">
+                      <a:avLst/>
+                    </a:prstGeom>
+                  </pic:spPr>
+                </pic:pic>
+              </a:graphicData>
+            </a:graphic>
+            <wp14:sizeRelH relativeFrom="margin">
+              <wp14:pctWidth>0</wp14:pctWidth>
+            </wp14:sizeRelH>
+            <wp14:sizeRelV relativeFrom="margin">
+              <wp14:pctHeight>0</wp14:pctHeight>
+            </wp14:sizeRelV>
+          </wp:anchor>
+        </w:drawing>
+      </w:r>
+      <w:r>
+        <w:rPr>
+          <w:rFonts w:ascii="Times New Roman" w:hAnsi="Times New Roman" w:cs="Times New Roman"/>
+          <w:noProof/>
+          <w:sz w:val="24"/>
+          <w:szCs w:val="24"/>
+        </w:rPr>
+        <w:drawing>
+          <wp:anchor distT="0" distB="0" distL="114300" distR="114300" simplePos="0" relativeHeight="251685888" behindDoc="1" locked="0" layoutInCell="1" allowOverlap="1" wp14:anchorId="4CA8DD3D" wp14:editId="053C5790">
+            <wp:simplePos x="0" y="0"/>
+            <wp:positionH relativeFrom="margin">
+              <wp:posOffset>3729355</wp:posOffset>
+            </wp:positionH>
+            <wp:positionV relativeFrom="paragraph">
+              <wp:posOffset>198120</wp:posOffset>
+            </wp:positionV>
+            <wp:extent cx="1216660" cy="2164080"/>
+            <wp:effectExtent l="0" t="0" r="2540" b="7620"/>
+            <wp:wrapTight wrapText="bothSides">
+              <wp:wrapPolygon edited="0">
+                <wp:start x="0" y="0"/>
+                <wp:lineTo x="0" y="21486"/>
+                <wp:lineTo x="21307" y="21486"/>
+                <wp:lineTo x="21307" y="0"/>
+                <wp:lineTo x="0" y="0"/>
+              </wp:wrapPolygon>
+            </wp:wrapTight>
+            <wp:docPr id="11" name="Picture 11"/>
+            <wp:cNvGraphicFramePr>
+              <a:graphicFrameLocks xmlns:a="http://schemas.openxmlformats.org/drawingml/2006/main" noChangeAspect="1"/>
+            </wp:cNvGraphicFramePr>
+            <a:graphic xmlns:a="http://schemas.openxmlformats.org/drawingml/2006/main">
+              <a:graphicData uri="http://schemas.openxmlformats.org/drawingml/2006/picture">
+                <pic:pic xmlns:pic="http://schemas.openxmlformats.org/drawingml/2006/picture">
+                  <pic:nvPicPr>
+                    <pic:cNvPr id="11" name="Screenshot_2000-01-10-17-05-05.png"/>
+                    <pic:cNvPicPr/>
+                  </pic:nvPicPr>
+                  <pic:blipFill>
+                    <a:blip r:embed="rId15" cstate="print">
+                      <a:extLst>
+                        <a:ext uri="{28A0092B-C50C-407E-A947-70E740481C1C}">
+                          <a14:useLocalDpi xmlns:a14="http://schemas.microsoft.com/office/drawing/2010/main" val="0"/>
+                        </a:ext>
+                      </a:extLst>
+                    </a:blip>
+                    <a:stretch>
+                      <a:fillRect/>
+                    </a:stretch>
+                  </pic:blipFill>
+                  <pic:spPr>
+                    <a:xfrm>
+                      <a:off x="0" y="0"/>
+                      <a:ext cx="1216660" cy="2164080"/>
+                    </a:xfrm>
+                    <a:prstGeom prst="rect">
+                      <a:avLst/>
+                    </a:prstGeom>
+                  </pic:spPr>
+                </pic:pic>
+              </a:graphicData>
+            </a:graphic>
+            <wp14:sizeRelH relativeFrom="margin">
+              <wp14:pctWidth>0</wp14:pctWidth>
+            </wp14:sizeRelH>
+            <wp14:sizeRelV relativeFrom="margin">
+              <wp14:pctHeight>0</wp14:pctHeight>
+            </wp14:sizeRelV>
+          </wp:anchor>
+        </w:drawing>
+      </w:r>
+    </w:p>
+    <w:p>
+      <w:pPr>
+        <w:rPr>
+          <w:rFonts w:ascii="Times New Roman" w:hAnsi="Times New Roman" w:cs="Times New Roman"/>
+          <w:sz w:val="24"/>
+          <w:szCs w:val="24"/>
+        </w:rPr>
+      </w:pPr>
+      <w:r>
+        <w:rPr>
+          <w:rFonts w:ascii="Times New Roman" w:hAnsi="Times New Roman" w:cs="Times New Roman"/>
+          <w:b/>
+          <w:sz w:val="24"/>
+          <w:szCs w:val="24"/>
+        </w:rPr>
+        <w:t>Checkout</w:t>
+      </w:r>
+      <w:r>
+        <w:rPr>
+          <w:rFonts w:ascii="Times New Roman" w:hAnsi="Times New Roman" w:cs="Times New Roman"/>
+          <w:sz w:val="24"/>
+          <w:szCs w:val="24"/>
+        </w:rPr>
+        <w:t>: Use this if you are satisfied with your meal and you would like to subtract it from your balance.</w:t>
+      </w:r>
+    </w:p>
+    <w:p>
+      <w:pPr>
+        <w:rPr>
+          <w:rFonts w:ascii="Times New Roman" w:hAnsi="Times New Roman" w:cs="Times New Roman"/>
+          <w:b/>
+          <w:sz w:val="24"/>
+          <w:szCs w:val="24"/>
+        </w:rPr>
+      </w:pPr>
+    </w:p>
+    <w:p>
+      <w:pPr>
+        <w:rPr>
+          <w:rFonts w:ascii="Times New Roman" w:hAnsi="Times New Roman" w:cs="Times New Roman"/>
+          <w:sz w:val="24"/>
+          <w:szCs w:val="24"/>
+        </w:rPr>
+      </w:pPr>
+      <w:r>
+        <w:rPr>
+          <w:rFonts w:ascii="Times New Roman" w:hAnsi="Times New Roman" w:cs="Times New Roman"/>
+          <w:b/>
+          <w:sz w:val="24"/>
+          <w:szCs w:val="24"/>
+        </w:rPr>
+        <w:t>Clear Cart:</w:t>
+      </w:r>
+      <w:r>
+        <w:rPr>
+          <w:rFonts w:ascii="Times New Roman" w:hAnsi="Times New Roman" w:cs="Times New Roman"/>
+          <w:b/>
+          <w:sz w:val="24"/>
+          <w:szCs w:val="24"/>
+        </w:rPr>
+        <w:t xml:space="preserve"> </w:t>
+      </w:r>
+      <w:r>
+        <w:rPr>
+          <w:rFonts w:ascii="Times New Roman" w:hAnsi="Times New Roman" w:cs="Times New Roman"/>
+          <w:sz w:val="24"/>
+          <w:szCs w:val="24"/>
+        </w:rPr>
+        <w:t>Use this to clear your entire cart. (Each item can be cleared separately by tapping them.)</w:t>
+      </w:r>
+    </w:p>
+    <w:p>
+      <w:pPr>
+        <w:rPr>
+          <w:rFonts w:ascii="Times New Roman" w:hAnsi="Times New Roman" w:cs="Times New Roman"/>
+          <w:sz w:val="24"/>
+          <w:szCs w:val="24"/>
+        </w:rPr>
+      </w:pPr>
+    </w:p>
+    <w:p>
+      <w:pPr>
+        <w:rPr>
+          <w:rFonts w:ascii="Times New Roman" w:hAnsi="Times New Roman" w:cs="Times New Roman"/>
+          <w:sz w:val="24"/>
+          <w:szCs w:val="24"/>
+        </w:rPr>
+      </w:pPr>
+    </w:p>
+    <w:p>
+      <w:pPr>
+        <w:rPr>
+          <w:rFonts w:ascii="Times New Roman" w:hAnsi="Times New Roman" w:cs="Times New Roman"/>
+          <w:sz w:val="24"/>
+          <w:szCs w:val="24"/>
+        </w:rPr>
+      </w:pPr>
+      <w:r>
+        <w:rPr>
+          <w:rFonts w:ascii="Times New Roman" w:hAnsi="Times New Roman" w:cs="Times New Roman"/>
+          <w:noProof/>
+          <w:sz w:val="24"/>
+          <w:szCs w:val="24"/>
+        </w:rPr>
+        <w:drawing>
+          <wp:anchor distT="0" distB="0" distL="114300" distR="114300" simplePos="0" relativeHeight="251692032" behindDoc="1" locked="0" layoutInCell="1" allowOverlap="1" wp14:anchorId="7EB7B19C" wp14:editId="6825A3E8">
+            <wp:simplePos x="0" y="0"/>
+            <wp:positionH relativeFrom="column">
+              <wp:posOffset>4244340</wp:posOffset>
+            </wp:positionH>
+            <wp:positionV relativeFrom="paragraph">
+              <wp:posOffset>259080</wp:posOffset>
+            </wp:positionV>
+            <wp:extent cx="1493520" cy="2654300"/>
+            <wp:effectExtent l="0" t="0" r="0" b="0"/>
+            <wp:wrapTight wrapText="bothSides">
+              <wp:wrapPolygon edited="0">
+                <wp:start x="0" y="0"/>
+                <wp:lineTo x="0" y="21393"/>
+                <wp:lineTo x="21214" y="21393"/>
+                <wp:lineTo x="21214" y="0"/>
+                <wp:lineTo x="0" y="0"/>
+              </wp:wrapPolygon>
+            </wp:wrapTight>
+            <wp:docPr id="26" name="Picture 26"/>
+            <wp:cNvGraphicFramePr>
+              <a:graphicFrameLocks xmlns:a="http://schemas.openxmlformats.org/drawingml/2006/main" noChangeAspect="1"/>
+            </wp:cNvGraphicFramePr>
+            <a:graphic xmlns:a="http://schemas.openxmlformats.org/drawingml/2006/main">
+              <a:graphicData uri="http://schemas.openxmlformats.org/drawingml/2006/picture">
+                <pic:pic xmlns:pic="http://schemas.openxmlformats.org/drawingml/2006/picture">
+                  <pic:nvPicPr>
+                    <pic:cNvPr id="26" name="Screenshot_2000-01-10-16-55-50.png"/>
+                    <pic:cNvPicPr/>
+                  </pic:nvPicPr>
+                  <pic:blipFill>
+                    <a:blip r:embed="rId16" cstate="print">
+                      <a:extLst>
+                        <a:ext uri="{28A0092B-C50C-407E-A947-70E740481C1C}">
+                          <a14:useLocalDpi xmlns:a14="http://schemas.microsoft.com/office/drawing/2010/main" val="0"/>
+                        </a:ext>
+                      </a:extLst>
+                    </a:blip>
+                    <a:stretch>
+                      <a:fillRect/>
+                    </a:stretch>
+                  </pic:blipFill>
+                  <pic:spPr>
+                    <a:xfrm>
+                      <a:off x="0" y="0"/>
+                      <a:ext cx="1493520" cy="2654300"/>
+                    </a:xfrm>
+                    <a:prstGeom prst="rect">
+                      <a:avLst/>
+                    </a:prstGeom>
+                  </pic:spPr>
+                </pic:pic>
+              </a:graphicData>
+            </a:graphic>
+            <wp14:sizeRelH relativeFrom="margin">
+              <wp14:pctWidth>0</wp14:pctWidth>
+            </wp14:sizeRelH>
+            <wp14:sizeRelV relativeFrom="margin">
+              <wp14:pctHeight>0</wp14:pctHeight>
+            </wp14:sizeRelV>
+          </wp:anchor>
+        </w:drawing>
+      </w:r>
+    </w:p>
+    <w:p>
+      <w:pPr>
+        <w:rPr>
+          <w:rFonts w:ascii="Times New Roman" w:hAnsi="Times New Roman" w:cs="Times New Roman"/>
+          <w:sz w:val="24"/>
+          <w:szCs w:val="24"/>
+        </w:rPr>
+      </w:pPr>
+    </w:p>
+    <w:p>
+      <w:pPr>
+        <w:rPr>
+          <w:rFonts w:ascii="Times New Roman" w:hAnsi="Times New Roman" w:cs="Times New Roman"/>
+          <w:sz w:val="24"/>
+          <w:szCs w:val="24"/>
+        </w:rPr>
+      </w:pPr>
+      <w:r>
+        <w:rPr>
+          <w:rFonts w:ascii="Times New Roman" w:hAnsi="Times New Roman" w:cs="Times New Roman"/>
+          <w:b/>
+          <w:sz w:val="24"/>
+          <w:szCs w:val="24"/>
+        </w:rPr>
+        <w:t>Favorites</w:t>
+      </w:r>
+      <w:r>
+        <w:rPr>
+          <w:rFonts w:ascii="Times New Roman" w:hAnsi="Times New Roman" w:cs="Times New Roman"/>
+          <w:b/>
+          <w:sz w:val="24"/>
+          <w:szCs w:val="24"/>
+        </w:rPr>
+        <w:t xml:space="preserve">: </w:t>
+      </w:r>
+      <w:r>
+        <w:rPr>
+          <w:rFonts w:ascii="Times New Roman" w:hAnsi="Times New Roman" w:cs="Times New Roman"/>
+          <w:sz w:val="24"/>
+          <w:szCs w:val="24"/>
+        </w:rPr>
+        <w:t>If you like the meal you have constructed then you can name it and add it to your favorites.</w:t>
+      </w:r>
+    </w:p>
+    <w:p>
+      <w:pPr>
+        <w:rPr>
+          <w:rFonts w:ascii="Times New Roman" w:hAnsi="Times New Roman" w:cs="Times New Roman"/>
+          <w:sz w:val="24"/>
+          <w:szCs w:val="24"/>
+        </w:rPr>
+      </w:pPr>
+    </w:p>
+    <w:p>
+      <w:pPr>
+        <w:rPr>
+          <w:rFonts w:ascii="Times New Roman" w:hAnsi="Times New Roman" w:cs="Times New Roman"/>
+          <w:sz w:val="24"/>
+          <w:szCs w:val="24"/>
+        </w:rPr>
+      </w:pPr>
+    </w:p>
+    <w:p>
+      <w:pPr>
+        <w:rPr>
+          <w:rFonts w:ascii="Times New Roman" w:hAnsi="Times New Roman" w:cs="Times New Roman"/>
+          <w:sz w:val="24"/>
+          <w:szCs w:val="24"/>
+        </w:rPr>
+      </w:pPr>
+    </w:p>
+    <w:p>
+      <w:pPr>
+        <w:rPr>
+          <w:rFonts w:ascii="Times New Roman" w:hAnsi="Times New Roman" w:cs="Times New Roman"/>
+          <w:sz w:val="24"/>
+          <w:szCs w:val="24"/>
+        </w:rPr>
+      </w:pPr>
+    </w:p>
+    <w:p>
+      <w:pPr>
+        <w:rPr>
+          <w:rFonts w:ascii="Times New Roman" w:hAnsi="Times New Roman" w:cs="Times New Roman"/>
+          <w:sz w:val="24"/>
+          <w:szCs w:val="24"/>
+        </w:rPr>
+      </w:pPr>
+    </w:p>
+    <w:p>
+      <w:pPr>
+        <w:rPr>
+          <w:rFonts w:ascii="Times New Roman" w:hAnsi="Times New Roman" w:cs="Times New Roman"/>
+          <w:sz w:val="24"/>
+          <w:szCs w:val="24"/>
+        </w:rPr>
+      </w:pPr>
+    </w:p>
+    <w:p>
+      <w:pPr>
+        <w:rPr>
+          <w:rFonts w:ascii="Times New Roman" w:hAnsi="Times New Roman" w:cs="Times New Roman"/>
+          <w:sz w:val="24"/>
+          <w:szCs w:val="24"/>
+        </w:rPr>
+      </w:pPr>
+      <w:r>
+        <w:rPr>
+          <w:rFonts w:ascii="Times New Roman" w:hAnsi="Times New Roman" w:cs="Times New Roman"/>
+          <w:noProof/>
+          <w:sz w:val="24"/>
+          <w:szCs w:val="24"/>
+        </w:rPr>
+        <w:lastRenderedPageBreak/>
+        <w:drawing>
+          <wp:anchor distT="0" distB="0" distL="114300" distR="114300" simplePos="0" relativeHeight="251693056" behindDoc="1" locked="0" layoutInCell="1" allowOverlap="1" wp14:anchorId="49FA9114" wp14:editId="2C9C82A9">
+            <wp:simplePos x="0" y="0"/>
+            <wp:positionH relativeFrom="margin">
+              <wp:posOffset>4011295</wp:posOffset>
+            </wp:positionH>
+            <wp:positionV relativeFrom="paragraph">
+              <wp:posOffset>0</wp:posOffset>
+            </wp:positionV>
+            <wp:extent cx="2347595" cy="4175760"/>
+            <wp:effectExtent l="0" t="0" r="0" b="0"/>
+            <wp:wrapTight wrapText="bothSides">
+              <wp:wrapPolygon edited="0">
+                <wp:start x="0" y="0"/>
+                <wp:lineTo x="0" y="21482"/>
+                <wp:lineTo x="21384" y="21482"/>
+                <wp:lineTo x="21384" y="0"/>
+                <wp:lineTo x="0" y="0"/>
+              </wp:wrapPolygon>
+            </wp:wrapTight>
+            <wp:docPr id="33" name="Picture 33"/>
+            <wp:cNvGraphicFramePr>
+              <a:graphicFrameLocks xmlns:a="http://schemas.openxmlformats.org/drawingml/2006/main" noChangeAspect="1"/>
+            </wp:cNvGraphicFramePr>
+            <a:graphic xmlns:a="http://schemas.openxmlformats.org/drawingml/2006/main">
+              <a:graphicData uri="http://schemas.openxmlformats.org/drawingml/2006/picture">
+                <pic:pic xmlns:pic="http://schemas.openxmlformats.org/drawingml/2006/picture">
+                  <pic:nvPicPr>
+                    <pic:cNvPr id="33" name="Screenshot_2000-01-10-16-56-14.png"/>
                     <pic:cNvPicPr/>
                   </pic:nvPicPr>
                   <pic:blipFill>
@@ -3403,7 +3610,7 @@
                   <pic:spPr>
                     <a:xfrm>
                       <a:off x="0" y="0"/>
-                      <a:ext cx="2798445" cy="4975860"/>
+                      <a:ext cx="2347595" cy="4175760"/>
                     </a:xfrm>
                     <a:prstGeom prst="rect">
                       <a:avLst/>
@@ -3421,7 +3628,9 @@
           </wp:anchor>
         </w:drawing>
       </w:r>
-      <w:r>
+    </w:p>
+    <w:p>
+      <w:pPr>
         <w:rPr>
           <w:rFonts w:ascii="Times New Roman" w:hAnsi="Times New Roman" w:cs="Times New Roman"/>
           <w:b/>
@@ -3429,24 +3638,198 @@
           <w:szCs w:val="24"/>
           <w:u w:val="single"/>
         </w:rPr>
-        <w:t>Favorite Activity</w:t>
-      </w:r>
-    </w:p>
-    <w:p>
-      <w:pPr>
-        <w:rPr>
-          <w:rFonts w:ascii="Times New Roman" w:hAnsi="Times New Roman" w:cs="Times New Roman"/>
-          <w:sz w:val="24"/>
-          <w:szCs w:val="24"/>
-        </w:rPr>
-      </w:pPr>
-      <w:r>
-        <w:rPr>
-          <w:rFonts w:ascii="Times New Roman" w:hAnsi="Times New Roman" w:cs="Times New Roman"/>
-          <w:sz w:val="24"/>
-          <w:szCs w:val="24"/>
-        </w:rPr>
-        <w:t>In the favorite activity you can see the saved meals you have made. Once selecting the favorite it will take you into the cart activity with the items loaded so you can see them and checkout.</w:t>
+      </w:pPr>
+      <w:r>
+        <w:rPr>
+          <w:rFonts w:ascii="Times New Roman" w:hAnsi="Times New Roman" w:cs="Times New Roman"/>
+          <w:b/>
+          <w:sz w:val="24"/>
+          <w:szCs w:val="24"/>
+          <w:u w:val="single"/>
+        </w:rPr>
+        <w:t xml:space="preserve">Favorite </w:t>
+      </w:r>
+      <w:r>
+        <w:rPr>
+          <w:rFonts w:ascii="Times New Roman" w:hAnsi="Times New Roman" w:cs="Times New Roman"/>
+          <w:b/>
+          <w:sz w:val="24"/>
+          <w:szCs w:val="24"/>
+          <w:u w:val="single"/>
+        </w:rPr>
+        <w:t>Screen</w:t>
+      </w:r>
+    </w:p>
+    <w:p>
+      <w:pPr>
+        <w:rPr>
+          <w:rFonts w:ascii="Times New Roman" w:hAnsi="Times New Roman" w:cs="Times New Roman"/>
+          <w:sz w:val="24"/>
+          <w:szCs w:val="24"/>
+        </w:rPr>
+      </w:pPr>
+      <w:r>
+        <w:rPr>
+          <w:rFonts w:ascii="Times New Roman" w:hAnsi="Times New Roman" w:cs="Times New Roman"/>
+          <w:noProof/>
+          <w:sz w:val="24"/>
+          <w:szCs w:val="24"/>
+        </w:rPr>
+        <w:drawing>
+          <wp:anchor distT="0" distB="0" distL="114300" distR="114300" simplePos="0" relativeHeight="251694080" behindDoc="1" locked="0" layoutInCell="1" allowOverlap="1" wp14:anchorId="1DEFEEA1" wp14:editId="18A269A9">
+            <wp:simplePos x="0" y="0"/>
+            <wp:positionH relativeFrom="column">
+              <wp:posOffset>4282440</wp:posOffset>
+            </wp:positionH>
+            <wp:positionV relativeFrom="paragraph">
+              <wp:posOffset>3845560</wp:posOffset>
+            </wp:positionV>
+            <wp:extent cx="1706880" cy="3033395"/>
+            <wp:effectExtent l="0" t="0" r="7620" b="0"/>
+            <wp:wrapTight wrapText="bothSides">
+              <wp:wrapPolygon edited="0">
+                <wp:start x="0" y="0"/>
+                <wp:lineTo x="0" y="21433"/>
+                <wp:lineTo x="21455" y="21433"/>
+                <wp:lineTo x="21455" y="0"/>
+                <wp:lineTo x="0" y="0"/>
+              </wp:wrapPolygon>
+            </wp:wrapTight>
+            <wp:docPr id="37" name="Picture 37"/>
+            <wp:cNvGraphicFramePr>
+              <a:graphicFrameLocks xmlns:a="http://schemas.openxmlformats.org/drawingml/2006/main" noChangeAspect="1"/>
+            </wp:cNvGraphicFramePr>
+            <a:graphic xmlns:a="http://schemas.openxmlformats.org/drawingml/2006/main">
+              <a:graphicData uri="http://schemas.openxmlformats.org/drawingml/2006/picture">
+                <pic:pic xmlns:pic="http://schemas.openxmlformats.org/drawingml/2006/picture">
+                  <pic:nvPicPr>
+                    <pic:cNvPr id="37" name="Screenshot_2000-01-10-16-56-21.png"/>
+                    <pic:cNvPicPr/>
+                  </pic:nvPicPr>
+                  <pic:blipFill>
+                    <a:blip r:embed="rId18" cstate="print">
+                      <a:extLst>
+                        <a:ext uri="{28A0092B-C50C-407E-A947-70E740481C1C}">
+                          <a14:useLocalDpi xmlns:a14="http://schemas.microsoft.com/office/drawing/2010/main" val="0"/>
+                        </a:ext>
+                      </a:extLst>
+                    </a:blip>
+                    <a:stretch>
+                      <a:fillRect/>
+                    </a:stretch>
+                  </pic:blipFill>
+                  <pic:spPr>
+                    <a:xfrm>
+                      <a:off x="0" y="0"/>
+                      <a:ext cx="1706880" cy="3033395"/>
+                    </a:xfrm>
+                    <a:prstGeom prst="rect">
+                      <a:avLst/>
+                    </a:prstGeom>
+                  </pic:spPr>
+                </pic:pic>
+              </a:graphicData>
+            </a:graphic>
+            <wp14:sizeRelH relativeFrom="margin">
+              <wp14:pctWidth>0</wp14:pctWidth>
+            </wp14:sizeRelH>
+            <wp14:sizeRelV relativeFrom="margin">
+              <wp14:pctHeight>0</wp14:pctHeight>
+            </wp14:sizeRelV>
+          </wp:anchor>
+        </w:drawing>
+      </w:r>
+      <w:r>
+        <w:rPr>
+          <w:rFonts w:ascii="Times New Roman" w:hAnsi="Times New Roman" w:cs="Times New Roman"/>
+          <w:sz w:val="24"/>
+          <w:szCs w:val="24"/>
+        </w:rPr>
+        <w:t xml:space="preserve">In the favorite </w:t>
+      </w:r>
+      <w:r>
+        <w:rPr>
+          <w:rFonts w:ascii="Times New Roman" w:hAnsi="Times New Roman" w:cs="Times New Roman"/>
+          <w:sz w:val="24"/>
+          <w:szCs w:val="24"/>
+        </w:rPr>
+        <w:t>screen</w:t>
+      </w:r>
+      <w:r>
+        <w:rPr>
+          <w:rFonts w:ascii="Times New Roman" w:hAnsi="Times New Roman" w:cs="Times New Roman"/>
+          <w:sz w:val="24"/>
+          <w:szCs w:val="24"/>
+        </w:rPr>
+        <w:t xml:space="preserve"> you can see the saved meals you have made. Once selecting the favorite it will take you into the cart </w:t>
+      </w:r>
+      <w:r>
+        <w:rPr>
+          <w:rFonts w:ascii="Times New Roman" w:hAnsi="Times New Roman" w:cs="Times New Roman"/>
+          <w:sz w:val="24"/>
+          <w:szCs w:val="24"/>
+        </w:rPr>
+        <w:t>screen</w:t>
+      </w:r>
+      <w:bookmarkStart w:id="0" w:name="_GoBack"/>
+      <w:bookmarkEnd w:id="0"/>
+      <w:r>
+        <w:rPr>
+          <w:rFonts w:ascii="Times New Roman" w:hAnsi="Times New Roman" w:cs="Times New Roman"/>
+          <w:sz w:val="24"/>
+          <w:szCs w:val="24"/>
+        </w:rPr>
+        <w:t xml:space="preserve"> </w:t>
+      </w:r>
+      <w:r>
+        <w:rPr>
+          <w:rFonts w:ascii="Times New Roman" w:hAnsi="Times New Roman" w:cs="Times New Roman"/>
+          <w:sz w:val="24"/>
+          <w:szCs w:val="24"/>
+        </w:rPr>
+        <w:t>with the items loaded so you can see them and checkout.</w:t>
+      </w:r>
+    </w:p>
+    <w:p>
+      <w:pPr>
+        <w:rPr>
+          <w:rFonts w:ascii="Times New Roman" w:hAnsi="Times New Roman" w:cs="Times New Roman"/>
+          <w:sz w:val="24"/>
+          <w:szCs w:val="24"/>
+        </w:rPr>
+      </w:pPr>
+    </w:p>
+    <w:p>
+      <w:pPr>
+        <w:rPr>
+          <w:rFonts w:ascii="Times New Roman" w:hAnsi="Times New Roman" w:cs="Times New Roman"/>
+          <w:sz w:val="24"/>
+          <w:szCs w:val="24"/>
+        </w:rPr>
+      </w:pPr>
+      <w:r>
+        <w:rPr>
+          <w:rFonts w:ascii="Times New Roman" w:hAnsi="Times New Roman" w:cs="Times New Roman"/>
+          <w:sz w:val="24"/>
+          <w:szCs w:val="24"/>
+        </w:rPr>
+        <w:t>Note: M</w:t>
+      </w:r>
+      <w:r>
+        <w:rPr>
+          <w:rFonts w:ascii="Times New Roman" w:hAnsi="Times New Roman" w:cs="Times New Roman"/>
+          <w:sz w:val="24"/>
+          <w:szCs w:val="24"/>
+        </w:rPr>
+        <w:t>iscellaneous items</w:t>
+      </w:r>
+      <w:r>
+        <w:rPr>
+          <w:rFonts w:ascii="Times New Roman" w:hAnsi="Times New Roman" w:cs="Times New Roman"/>
+          <w:sz w:val="24"/>
+          <w:szCs w:val="24"/>
+        </w:rPr>
+        <w:t xml:space="preserve"> are not saved when favorited</w:t>
       </w:r>
     </w:p>
     <w:sectPr>
@@ -3856,6 +4239,7 @@
   <w:style w:type="character" w:default="1" w:styleId="DefaultParagraphFont">
     <w:name w:val="Default Paragraph Font"/>
     <w:uiPriority w:val="1"/>
+    <w:semiHidden/>
     <w:unhideWhenUsed/>
   </w:style>
   <w:style w:type="table" w:default="1" w:styleId="TableNormal">

</xml_diff>

<commit_message>
Updated the App Manual
</commit_message>
<xml_diff>
--- a/Documents/UCSC Meal Builder App User Manual.docx
+++ b/Documents/UCSC Meal Builder App User Manual.docx
@@ -3054,16 +3054,7 @@
           <w:sz w:val="24"/>
           <w:szCs w:val="24"/>
         </w:rPr>
-        <w:t>+</w:t>
-      </w:r>
-      <w:r>
-        <w:rPr>
-          <w:rFonts w:ascii="Times New Roman" w:hAnsi="Times New Roman" w:cs="Times New Roman"/>
-          <w:b/>
-          <w:sz w:val="24"/>
-          <w:szCs w:val="24"/>
-        </w:rPr>
-        <w:t>:</w:t>
+        <w:t>+:</w:t>
       </w:r>
       <w:r>
         <w:rPr>
@@ -3080,23 +3071,7 @@
           <w:sz w:val="24"/>
           <w:szCs w:val="24"/>
         </w:rPr>
-        <w:t xml:space="preserve">Use this to add </w:t>
-      </w:r>
-      <w:r>
-        <w:rPr>
-          <w:rFonts w:ascii="Times New Roman" w:hAnsi="Times New Roman" w:cs="Times New Roman"/>
-          <w:sz w:val="24"/>
-          <w:szCs w:val="24"/>
-        </w:rPr>
-        <w:t xml:space="preserve">miscellaneous </w:t>
-      </w:r>
-      <w:r>
-        <w:rPr>
-          <w:rFonts w:ascii="Times New Roman" w:hAnsi="Times New Roman" w:cs="Times New Roman"/>
-          <w:sz w:val="24"/>
-          <w:szCs w:val="24"/>
-        </w:rPr>
-        <w:t>items that are not on the menu.</w:t>
+        <w:t>Use this to add miscellaneous items that are not on the menu.</w:t>
       </w:r>
     </w:p>
     <w:p>
@@ -3529,33 +3504,6 @@
           <w:szCs w:val="24"/>
         </w:rPr>
       </w:pPr>
-    </w:p>
-    <w:p>
-      <w:pPr>
-        <w:rPr>
-          <w:rFonts w:ascii="Times New Roman" w:hAnsi="Times New Roman" w:cs="Times New Roman"/>
-          <w:sz w:val="24"/>
-          <w:szCs w:val="24"/>
-        </w:rPr>
-      </w:pPr>
-    </w:p>
-    <w:p>
-      <w:pPr>
-        <w:rPr>
-          <w:rFonts w:ascii="Times New Roman" w:hAnsi="Times New Roman" w:cs="Times New Roman"/>
-          <w:sz w:val="24"/>
-          <w:szCs w:val="24"/>
-        </w:rPr>
-      </w:pPr>
-    </w:p>
-    <w:p>
-      <w:pPr>
-        <w:rPr>
-          <w:rFonts w:ascii="Times New Roman" w:hAnsi="Times New Roman" w:cs="Times New Roman"/>
-          <w:sz w:val="24"/>
-          <w:szCs w:val="24"/>
-        </w:rPr>
-      </w:pPr>
       <w:r>
         <w:rPr>
           <w:rFonts w:ascii="Times New Roman" w:hAnsi="Times New Roman" w:cs="Times New Roman"/>
@@ -3565,7 +3513,7 @@
         </w:rPr>
         <w:lastRenderedPageBreak/>
         <w:drawing>
-          <wp:anchor distT="0" distB="0" distL="114300" distR="114300" simplePos="0" relativeHeight="251693056" behindDoc="1" locked="0" layoutInCell="1" allowOverlap="1" wp14:anchorId="49FA9114" wp14:editId="2C9C82A9">
+          <wp:anchor distT="0" distB="0" distL="114300" distR="114300" simplePos="0" relativeHeight="251693056" behindDoc="1" locked="0" layoutInCell="1" allowOverlap="1" wp14:anchorId="6BA276FE" wp14:editId="52BBE628">
             <wp:simplePos x="0" y="0"/>
             <wp:positionH relativeFrom="margin">
               <wp:posOffset>4011295</wp:posOffset>
@@ -3628,9 +3576,7 @@
           </wp:anchor>
         </w:drawing>
       </w:r>
-    </w:p>
-    <w:p>
-      <w:pPr>
+      <w:r>
         <w:rPr>
           <w:rFonts w:ascii="Times New Roman" w:hAnsi="Times New Roman" w:cs="Times New Roman"/>
           <w:b/>
@@ -3638,7 +3584,8 @@
           <w:szCs w:val="24"/>
           <w:u w:val="single"/>
         </w:rPr>
-      </w:pPr>
+        <w:t xml:space="preserve">Favorite </w:t>
+      </w:r>
       <w:r>
         <w:rPr>
           <w:rFonts w:ascii="Times New Roman" w:hAnsi="Times New Roman" w:cs="Times New Roman"/>
@@ -3647,16 +3594,6 @@
           <w:szCs w:val="24"/>
           <w:u w:val="single"/>
         </w:rPr>
-        <w:t xml:space="preserve">Favorite </w:t>
-      </w:r>
-      <w:r>
-        <w:rPr>
-          <w:rFonts w:ascii="Times New Roman" w:hAnsi="Times New Roman" w:cs="Times New Roman"/>
-          <w:b/>
-          <w:sz w:val="24"/>
-          <w:szCs w:val="24"/>
-          <w:u w:val="single"/>
-        </w:rPr>
         <w:t>Screen</w:t>
       </w:r>
     </w:p>
@@ -3671,31 +3608,89 @@
       <w:r>
         <w:rPr>
           <w:rFonts w:ascii="Times New Roman" w:hAnsi="Times New Roman" w:cs="Times New Roman"/>
+          <w:sz w:val="24"/>
+          <w:szCs w:val="24"/>
+        </w:rPr>
+        <w:t xml:space="preserve">In the favorite </w:t>
+      </w:r>
+      <w:r>
+        <w:rPr>
+          <w:rFonts w:ascii="Times New Roman" w:hAnsi="Times New Roman" w:cs="Times New Roman"/>
+          <w:sz w:val="24"/>
+          <w:szCs w:val="24"/>
+        </w:rPr>
+        <w:t>screen</w:t>
+      </w:r>
+      <w:r>
+        <w:rPr>
+          <w:rFonts w:ascii="Times New Roman" w:hAnsi="Times New Roman" w:cs="Times New Roman"/>
+          <w:sz w:val="24"/>
+          <w:szCs w:val="24"/>
+        </w:rPr>
+        <w:t xml:space="preserve"> you can see the saved meals you have made. Once selecting the favorite it will take you into the cart </w:t>
+      </w:r>
+      <w:r>
+        <w:rPr>
+          <w:rFonts w:ascii="Times New Roman" w:hAnsi="Times New Roman" w:cs="Times New Roman"/>
+          <w:sz w:val="24"/>
+          <w:szCs w:val="24"/>
+        </w:rPr>
+        <w:t xml:space="preserve">screen </w:t>
+      </w:r>
+      <w:r>
+        <w:rPr>
+          <w:rFonts w:ascii="Times New Roman" w:hAnsi="Times New Roman" w:cs="Times New Roman"/>
+          <w:sz w:val="24"/>
+          <w:szCs w:val="24"/>
+        </w:rPr>
+        <w:t>with the items loaded so you can see them and checkout.</w:t>
+      </w:r>
+    </w:p>
+    <w:p>
+      <w:pPr>
+        <w:rPr>
+          <w:rFonts w:ascii="Times New Roman" w:hAnsi="Times New Roman" w:cs="Times New Roman"/>
+          <w:sz w:val="24"/>
+          <w:szCs w:val="24"/>
+        </w:rPr>
+      </w:pPr>
+    </w:p>
+    <w:p>
+      <w:pPr>
+        <w:rPr>
+          <w:rFonts w:ascii="Times New Roman" w:hAnsi="Times New Roman" w:cs="Times New Roman"/>
+          <w:sz w:val="24"/>
+          <w:szCs w:val="24"/>
+        </w:rPr>
+      </w:pPr>
+      <w:r>
+        <w:rPr>
+          <w:rFonts w:ascii="Times New Roman" w:hAnsi="Times New Roman" w:cs="Times New Roman"/>
           <w:noProof/>
           <w:sz w:val="24"/>
           <w:szCs w:val="24"/>
         </w:rPr>
         <w:drawing>
-          <wp:anchor distT="0" distB="0" distL="114300" distR="114300" simplePos="0" relativeHeight="251694080" behindDoc="1" locked="0" layoutInCell="1" allowOverlap="1" wp14:anchorId="1DEFEEA1" wp14:editId="18A269A9">
+          <wp:anchor distT="0" distB="0" distL="114300" distR="114300" simplePos="0" relativeHeight="251694080" behindDoc="1" locked="0" layoutInCell="1" allowOverlap="1" wp14:anchorId="6D39AFCE" wp14:editId="591A52CB">
             <wp:simplePos x="0" y="0"/>
-            <wp:positionH relativeFrom="column">
-              <wp:posOffset>4282440</wp:posOffset>
+            <wp:positionH relativeFrom="margin">
+              <wp:posOffset>4102100</wp:posOffset>
             </wp:positionH>
             <wp:positionV relativeFrom="paragraph">
-              <wp:posOffset>3845560</wp:posOffset>
+              <wp:posOffset>2975610</wp:posOffset>
             </wp:positionV>
-            <wp:extent cx="1706880" cy="3033395"/>
-            <wp:effectExtent l="0" t="0" r="7620" b="0"/>
+            <wp:extent cx="2249805" cy="4000500"/>
+            <wp:effectExtent l="0" t="0" r="0" b="0"/>
             <wp:wrapTight wrapText="bothSides">
               <wp:wrapPolygon edited="0">
                 <wp:start x="0" y="0"/>
-                <wp:lineTo x="0" y="21433"/>
-                <wp:lineTo x="21455" y="21433"/>
-                <wp:lineTo x="21455" y="0"/>
+                <wp:lineTo x="0" y="21497"/>
+                <wp:lineTo x="21399" y="21497"/>
+                <wp:lineTo x="21399" y="0"/>
                 <wp:lineTo x="0" y="0"/>
               </wp:wrapPolygon>
             </wp:wrapTight>
-            <wp:docPr id="37" name="Picture 37"/>
+            <wp:docPr id="3" name="Picture 3"/>
             <wp:cNvGraphicFramePr>
               <a:graphicFrameLocks xmlns:a="http://schemas.openxmlformats.org/drawingml/2006/main" noChangeAspect="1"/>
             </wp:cNvGraphicFramePr>
@@ -3703,7 +3698,7 @@
               <a:graphicData uri="http://schemas.openxmlformats.org/drawingml/2006/picture">
                 <pic:pic xmlns:pic="http://schemas.openxmlformats.org/drawingml/2006/picture">
                   <pic:nvPicPr>
-                    <pic:cNvPr id="37" name="Screenshot_2000-01-10-16-56-21.png"/>
+                    <pic:cNvPr id="3" name="Screenshot_2000-01-11-08-47-38.png"/>
                     <pic:cNvPicPr/>
                   </pic:nvPicPr>
                   <pic:blipFill>
@@ -3721,7 +3716,7 @@
                   <pic:spPr>
                     <a:xfrm>
                       <a:off x="0" y="0"/>
-                      <a:ext cx="1706880" cy="3033395"/>
+                      <a:ext cx="2249805" cy="4000500"/>
                     </a:xfrm>
                     <a:prstGeom prst="rect">
                       <a:avLst/>
@@ -3745,31 +3740,7 @@
           <w:sz w:val="24"/>
           <w:szCs w:val="24"/>
         </w:rPr>
-        <w:t xml:space="preserve">In the favorite </w:t>
-      </w:r>
-      <w:r>
-        <w:rPr>
-          <w:rFonts w:ascii="Times New Roman" w:hAnsi="Times New Roman" w:cs="Times New Roman"/>
-          <w:sz w:val="24"/>
-          <w:szCs w:val="24"/>
-        </w:rPr>
-        <w:t>screen</w:t>
-      </w:r>
-      <w:r>
-        <w:rPr>
-          <w:rFonts w:ascii="Times New Roman" w:hAnsi="Times New Roman" w:cs="Times New Roman"/>
-          <w:sz w:val="24"/>
-          <w:szCs w:val="24"/>
-        </w:rPr>
-        <w:t xml:space="preserve"> you can see the saved meals you have made. Once selecting the favorite it will take you into the cart </w:t>
-      </w:r>
-      <w:r>
-        <w:rPr>
-          <w:rFonts w:ascii="Times New Roman" w:hAnsi="Times New Roman" w:cs="Times New Roman"/>
-          <w:sz w:val="24"/>
-          <w:szCs w:val="24"/>
-        </w:rPr>
-        <w:t>screen</w:t>
+        <w:t xml:space="preserve">Note: Miscellaneous items are not </w:t>
       </w:r>
       <w:bookmarkStart w:id="0" w:name="_GoBack"/>
       <w:bookmarkEnd w:id="0"/>
@@ -3779,57 +3750,7 @@
           <w:sz w:val="24"/>
           <w:szCs w:val="24"/>
         </w:rPr>
-        <w:t xml:space="preserve"> </w:t>
-      </w:r>
-      <w:r>
-        <w:rPr>
-          <w:rFonts w:ascii="Times New Roman" w:hAnsi="Times New Roman" w:cs="Times New Roman"/>
-          <w:sz w:val="24"/>
-          <w:szCs w:val="24"/>
-        </w:rPr>
-        <w:t>with the items loaded so you can see them and checkout.</w:t>
-      </w:r>
-    </w:p>
-    <w:p>
-      <w:pPr>
-        <w:rPr>
-          <w:rFonts w:ascii="Times New Roman" w:hAnsi="Times New Roman" w:cs="Times New Roman"/>
-          <w:sz w:val="24"/>
-          <w:szCs w:val="24"/>
-        </w:rPr>
-      </w:pPr>
-    </w:p>
-    <w:p>
-      <w:pPr>
-        <w:rPr>
-          <w:rFonts w:ascii="Times New Roman" w:hAnsi="Times New Roman" w:cs="Times New Roman"/>
-          <w:sz w:val="24"/>
-          <w:szCs w:val="24"/>
-        </w:rPr>
-      </w:pPr>
-      <w:r>
-        <w:rPr>
-          <w:rFonts w:ascii="Times New Roman" w:hAnsi="Times New Roman" w:cs="Times New Roman"/>
-          <w:sz w:val="24"/>
-          <w:szCs w:val="24"/>
-        </w:rPr>
-        <w:t>Note: M</w:t>
-      </w:r>
-      <w:r>
-        <w:rPr>
-          <w:rFonts w:ascii="Times New Roman" w:hAnsi="Times New Roman" w:cs="Times New Roman"/>
-          <w:sz w:val="24"/>
-          <w:szCs w:val="24"/>
-        </w:rPr>
-        <w:t>iscellaneous items</w:t>
-      </w:r>
-      <w:r>
-        <w:rPr>
-          <w:rFonts w:ascii="Times New Roman" w:hAnsi="Times New Roman" w:cs="Times New Roman"/>
-          <w:sz w:val="24"/>
-          <w:szCs w:val="24"/>
-        </w:rPr>
-        <w:t xml:space="preserve"> are not saved when favorited</w:t>
+        <w:t>saved when favorited</w:t>
       </w:r>
     </w:p>
     <w:sectPr>

</xml_diff>